<commit_message>
atualizacoes casos de uso
</commit_message>
<xml_diff>
--- a/Princípios Desenvolvimento Software/Use Cases/Tasks4Joe.docx
+++ b/Princípios Desenvolvimento Software/Use Cases/Tasks4Joe.docx
@@ -53,7 +53,7 @@
           <w:r>
             <w:fldChar w:fldCharType="separate"/>
           </w:r>
-          <w:hyperlink w:anchor="_Toc57819702" w:history="1">
+          <w:hyperlink w:anchor="_Toc57899222" w:history="1">
             <w:r>
               <w:rPr>
                 <w:rStyle w:val="Hiperligao"/>
@@ -80,7 +80,7 @@
                 <w:noProof/>
                 <w:webHidden/>
               </w:rPr>
-              <w:instrText xml:space="preserve"> PAGEREF _Toc57819702 \h </w:instrText>
+              <w:instrText xml:space="preserve"> PAGEREF _Toc57899222 \h </w:instrText>
             </w:r>
             <w:r>
               <w:rPr>
@@ -100,7 +100,7 @@
                 <w:noProof/>
                 <w:webHidden/>
               </w:rPr>
-              <w:t>3</w:t>
+              <w:t>2</w:t>
             </w:r>
             <w:r>
               <w:rPr>
@@ -123,7 +123,7 @@
               <w:lang w:eastAsia="pt-PT"/>
             </w:rPr>
           </w:pPr>
-          <w:hyperlink w:anchor="_Toc57819703" w:history="1">
+          <w:hyperlink w:anchor="_Toc57899223" w:history="1">
             <w:r>
               <w:rPr>
                 <w:rStyle w:val="Hiperligao"/>
@@ -150,7 +150,7 @@
                 <w:noProof/>
                 <w:webHidden/>
               </w:rPr>
-              <w:instrText xml:space="preserve"> PAGEREF _Toc57819703 \h </w:instrText>
+              <w:instrText xml:space="preserve"> PAGEREF _Toc57899223 \h </w:instrText>
             </w:r>
             <w:r>
               <w:rPr>
@@ -193,7 +193,7 @@
               <w:lang w:eastAsia="pt-PT"/>
             </w:rPr>
           </w:pPr>
-          <w:hyperlink w:anchor="_Toc57819704" w:history="1">
+          <w:hyperlink w:anchor="_Toc57899224" w:history="1">
             <w:r>
               <w:rPr>
                 <w:rStyle w:val="Hiperligao"/>
@@ -220,7 +220,7 @@
                 <w:noProof/>
                 <w:webHidden/>
               </w:rPr>
-              <w:instrText xml:space="preserve"> PAGEREF _Toc57819704 \h </w:instrText>
+              <w:instrText xml:space="preserve"> PAGEREF _Toc57899224 \h </w:instrText>
             </w:r>
             <w:r>
               <w:rPr>
@@ -240,7 +240,7 @@
                 <w:noProof/>
                 <w:webHidden/>
               </w:rPr>
-              <w:t>4</w:t>
+              <w:t>3</w:t>
             </w:r>
             <w:r>
               <w:rPr>
@@ -263,7 +263,7 @@
               <w:lang w:eastAsia="pt-PT"/>
             </w:rPr>
           </w:pPr>
-          <w:hyperlink w:anchor="_Toc57819705" w:history="1">
+          <w:hyperlink w:anchor="_Toc57899225" w:history="1">
             <w:r>
               <w:rPr>
                 <w:rStyle w:val="Hiperligao"/>
@@ -290,7 +290,7 @@
                 <w:noProof/>
                 <w:webHidden/>
               </w:rPr>
-              <w:instrText xml:space="preserve"> PAGEREF _Toc57819705 \h </w:instrText>
+              <w:instrText xml:space="preserve"> PAGEREF _Toc57899225 \h </w:instrText>
             </w:r>
             <w:r>
               <w:rPr>
@@ -333,7 +333,7 @@
               <w:lang w:eastAsia="pt-PT"/>
             </w:rPr>
           </w:pPr>
-          <w:hyperlink w:anchor="_Toc57819706" w:history="1">
+          <w:hyperlink w:anchor="_Toc57899226" w:history="1">
             <w:r>
               <w:rPr>
                 <w:rStyle w:val="Hiperligao"/>
@@ -360,7 +360,7 @@
                 <w:noProof/>
                 <w:webHidden/>
               </w:rPr>
-              <w:instrText xml:space="preserve"> PAGEREF _Toc57819706 \h </w:instrText>
+              <w:instrText xml:space="preserve"> PAGEREF _Toc57899226 \h </w:instrText>
             </w:r>
             <w:r>
               <w:rPr>
@@ -403,7 +403,7 @@
               <w:lang w:eastAsia="pt-PT"/>
             </w:rPr>
           </w:pPr>
-          <w:hyperlink w:anchor="_Toc57819707" w:history="1">
+          <w:hyperlink w:anchor="_Toc57899227" w:history="1">
             <w:r>
               <w:rPr>
                 <w:rStyle w:val="Hiperligao"/>
@@ -430,7 +430,7 @@
                 <w:noProof/>
                 <w:webHidden/>
               </w:rPr>
-              <w:instrText xml:space="preserve"> PAGEREF _Toc57819707 \h </w:instrText>
+              <w:instrText xml:space="preserve"> PAGEREF _Toc57899227 \h </w:instrText>
             </w:r>
             <w:r>
               <w:rPr>
@@ -473,7 +473,7 @@
               <w:lang w:eastAsia="pt-PT"/>
             </w:rPr>
           </w:pPr>
-          <w:hyperlink w:anchor="_Toc57819708" w:history="1">
+          <w:hyperlink w:anchor="_Toc57899228" w:history="1">
             <w:r>
               <w:rPr>
                 <w:rStyle w:val="Hiperligao"/>
@@ -500,7 +500,7 @@
                 <w:noProof/>
                 <w:webHidden/>
               </w:rPr>
-              <w:instrText xml:space="preserve"> PAGEREF _Toc57819708 \h </w:instrText>
+              <w:instrText xml:space="preserve"> PAGEREF _Toc57899228 \h </w:instrText>
             </w:r>
             <w:r>
               <w:rPr>
@@ -543,7 +543,7 @@
               <w:lang w:eastAsia="pt-PT"/>
             </w:rPr>
           </w:pPr>
-          <w:hyperlink w:anchor="_Toc57819709" w:history="1">
+          <w:hyperlink w:anchor="_Toc57899229" w:history="1">
             <w:r>
               <w:rPr>
                 <w:rStyle w:val="Hiperligao"/>
@@ -570,7 +570,7 @@
                 <w:noProof/>
                 <w:webHidden/>
               </w:rPr>
-              <w:instrText xml:space="preserve"> PAGEREF _Toc57819709 \h </w:instrText>
+              <w:instrText xml:space="preserve"> PAGEREF _Toc57899229 \h </w:instrText>
             </w:r>
             <w:r>
               <w:rPr>
@@ -613,7 +613,7 @@
               <w:lang w:eastAsia="pt-PT"/>
             </w:rPr>
           </w:pPr>
-          <w:hyperlink w:anchor="_Toc57819710" w:history="1">
+          <w:hyperlink w:anchor="_Toc57899230" w:history="1">
             <w:r>
               <w:rPr>
                 <w:rStyle w:val="Hiperligao"/>
@@ -640,7 +640,7 @@
                 <w:noProof/>
                 <w:webHidden/>
               </w:rPr>
-              <w:instrText xml:space="preserve"> PAGEREF _Toc57819710 \h </w:instrText>
+              <w:instrText xml:space="preserve"> PAGEREF _Toc57899230 \h </w:instrText>
             </w:r>
             <w:r>
               <w:rPr>
@@ -683,7 +683,7 @@
               <w:lang w:eastAsia="pt-PT"/>
             </w:rPr>
           </w:pPr>
-          <w:hyperlink w:anchor="_Toc57819711" w:history="1">
+          <w:hyperlink w:anchor="_Toc57899231" w:history="1">
             <w:r>
               <w:rPr>
                 <w:rStyle w:val="Hiperligao"/>
@@ -710,7 +710,7 @@
                 <w:noProof/>
                 <w:webHidden/>
               </w:rPr>
-              <w:instrText xml:space="preserve"> PAGEREF _Toc57819711 \h </w:instrText>
+              <w:instrText xml:space="preserve"> PAGEREF _Toc57899231 \h </w:instrText>
             </w:r>
             <w:r>
               <w:rPr>
@@ -730,7 +730,7 @@
                 <w:noProof/>
                 <w:webHidden/>
               </w:rPr>
-              <w:t>7</w:t>
+              <w:t>6</w:t>
             </w:r>
             <w:r>
               <w:rPr>
@@ -753,7 +753,7 @@
               <w:lang w:eastAsia="pt-PT"/>
             </w:rPr>
           </w:pPr>
-          <w:hyperlink w:anchor="_Toc57819712" w:history="1">
+          <w:hyperlink w:anchor="_Toc57899232" w:history="1">
             <w:r>
               <w:rPr>
                 <w:rStyle w:val="Hiperligao"/>
@@ -780,7 +780,7 @@
                 <w:noProof/>
                 <w:webHidden/>
               </w:rPr>
-              <w:instrText xml:space="preserve"> PAGEREF _Toc57819712 \h </w:instrText>
+              <w:instrText xml:space="preserve"> PAGEREF _Toc57899232 \h </w:instrText>
             </w:r>
             <w:r>
               <w:rPr>
@@ -800,7 +800,7 @@
                 <w:noProof/>
                 <w:webHidden/>
               </w:rPr>
-              <w:t>7</w:t>
+              <w:t>6</w:t>
             </w:r>
             <w:r>
               <w:rPr>
@@ -823,7 +823,7 @@
               <w:lang w:eastAsia="pt-PT"/>
             </w:rPr>
           </w:pPr>
-          <w:hyperlink w:anchor="_Toc57819713" w:history="1">
+          <w:hyperlink w:anchor="_Toc57899233" w:history="1">
             <w:r>
               <w:rPr>
                 <w:rStyle w:val="Hiperligao"/>
@@ -850,7 +850,7 @@
                 <w:noProof/>
                 <w:webHidden/>
               </w:rPr>
-              <w:instrText xml:space="preserve"> PAGEREF _Toc57819713 \h </w:instrText>
+              <w:instrText xml:space="preserve"> PAGEREF _Toc57899233 \h </w:instrText>
             </w:r>
             <w:r>
               <w:rPr>
@@ -870,7 +870,7 @@
                 <w:noProof/>
                 <w:webHidden/>
               </w:rPr>
-              <w:t>7</w:t>
+              <w:t>6</w:t>
             </w:r>
             <w:r>
               <w:rPr>
@@ -893,7 +893,7 @@
               <w:lang w:eastAsia="pt-PT"/>
             </w:rPr>
           </w:pPr>
-          <w:hyperlink w:anchor="_Toc57819714" w:history="1">
+          <w:hyperlink w:anchor="_Toc57899234" w:history="1">
             <w:r>
               <w:rPr>
                 <w:rStyle w:val="Hiperligao"/>
@@ -920,7 +920,7 @@
                 <w:noProof/>
                 <w:webHidden/>
               </w:rPr>
-              <w:instrText xml:space="preserve"> PAGEREF _Toc57819714 \h </w:instrText>
+              <w:instrText xml:space="preserve"> PAGEREF _Toc57899234 \h </w:instrText>
             </w:r>
             <w:r>
               <w:rPr>
@@ -963,7 +963,7 @@
               <w:lang w:eastAsia="pt-PT"/>
             </w:rPr>
           </w:pPr>
-          <w:hyperlink w:anchor="_Toc57819715" w:history="1">
+          <w:hyperlink w:anchor="_Toc57899235" w:history="1">
             <w:r>
               <w:rPr>
                 <w:rStyle w:val="Hiperligao"/>
@@ -990,7 +990,7 @@
                 <w:noProof/>
                 <w:webHidden/>
               </w:rPr>
-              <w:instrText xml:space="preserve"> PAGEREF _Toc57819715 \h </w:instrText>
+              <w:instrText xml:space="preserve"> PAGEREF _Toc57899235 \h </w:instrText>
             </w:r>
             <w:r>
               <w:rPr>
@@ -1010,7 +1010,7 @@
                 <w:noProof/>
                 <w:webHidden/>
               </w:rPr>
-              <w:t>9</w:t>
+              <w:t>8</w:t>
             </w:r>
             <w:r>
               <w:rPr>
@@ -1033,7 +1033,7 @@
               <w:lang w:eastAsia="pt-PT"/>
             </w:rPr>
           </w:pPr>
-          <w:hyperlink w:anchor="_Toc57819716" w:history="1">
+          <w:hyperlink w:anchor="_Toc57899236" w:history="1">
             <w:r>
               <w:rPr>
                 <w:rStyle w:val="Hiperligao"/>
@@ -1060,7 +1060,7 @@
                 <w:noProof/>
                 <w:webHidden/>
               </w:rPr>
-              <w:instrText xml:space="preserve"> PAGEREF _Toc57819716 \h </w:instrText>
+              <w:instrText xml:space="preserve"> PAGEREF _Toc57899236 \h </w:instrText>
             </w:r>
             <w:r>
               <w:rPr>
@@ -1103,7 +1103,7 @@
               <w:lang w:eastAsia="pt-PT"/>
             </w:rPr>
           </w:pPr>
-          <w:hyperlink w:anchor="_Toc57819717" w:history="1">
+          <w:hyperlink w:anchor="_Toc57899237" w:history="1">
             <w:r>
               <w:rPr>
                 <w:rStyle w:val="Hiperligao"/>
@@ -1130,7 +1130,7 @@
                 <w:noProof/>
                 <w:webHidden/>
               </w:rPr>
-              <w:instrText xml:space="preserve"> PAGEREF _Toc57819717 \h </w:instrText>
+              <w:instrText xml:space="preserve"> PAGEREF _Toc57899237 \h </w:instrText>
             </w:r>
             <w:r>
               <w:rPr>
@@ -1173,27 +1173,13 @@
               <w:lang w:eastAsia="pt-PT"/>
             </w:rPr>
           </w:pPr>
-          <w:hyperlink w:anchor="_Toc57819718" w:history="1">
+          <w:hyperlink w:anchor="_Toc57899238" w:history="1">
             <w:r>
               <w:rPr>
                 <w:rStyle w:val="Hiperligao"/>
                 <w:noProof/>
               </w:rPr>
-              <w:t>Especificar</w:t>
-            </w:r>
-            <w:r>
-              <w:rPr>
-                <w:rStyle w:val="Hiperligao"/>
-                <w:noProof/>
-              </w:rPr>
-              <w:t xml:space="preserve"> </w:t>
-            </w:r>
-            <w:r>
-              <w:rPr>
-                <w:rStyle w:val="Hiperligao"/>
-                <w:noProof/>
-              </w:rPr>
-              <w:t>tarefa</w:t>
+              <w:t>Especificar tarefa</w:t>
             </w:r>
             <w:r>
               <w:rPr>
@@ -1214,7 +1200,7 @@
                 <w:noProof/>
                 <w:webHidden/>
               </w:rPr>
-              <w:instrText xml:space="preserve"> PAGEREF _Toc57819718 \h </w:instrText>
+              <w:instrText xml:space="preserve"> PAGEREF _Toc57899238 \h </w:instrText>
             </w:r>
             <w:r>
               <w:rPr>
@@ -1234,7 +1220,7 @@
                 <w:noProof/>
                 <w:webHidden/>
               </w:rPr>
-              <w:t>10</w:t>
+              <w:t>9</w:t>
             </w:r>
             <w:r>
               <w:rPr>
@@ -1257,7 +1243,7 @@
               <w:lang w:eastAsia="pt-PT"/>
             </w:rPr>
           </w:pPr>
-          <w:hyperlink w:anchor="_Toc57819719" w:history="1">
+          <w:hyperlink w:anchor="_Toc57899239" w:history="1">
             <w:r>
               <w:rPr>
                 <w:rStyle w:val="Hiperligao"/>
@@ -1284,7 +1270,7 @@
                 <w:noProof/>
                 <w:webHidden/>
               </w:rPr>
-              <w:instrText xml:space="preserve"> PAGEREF _Toc57819719 \h </w:instrText>
+              <w:instrText xml:space="preserve"> PAGEREF _Toc57899239 \h </w:instrText>
             </w:r>
             <w:r>
               <w:rPr>
@@ -1304,7 +1290,7 @@
                 <w:noProof/>
                 <w:webHidden/>
               </w:rPr>
-              <w:t>10</w:t>
+              <w:t>9</w:t>
             </w:r>
             <w:r>
               <w:rPr>
@@ -1327,7 +1313,7 @@
               <w:lang w:eastAsia="pt-PT"/>
             </w:rPr>
           </w:pPr>
-          <w:hyperlink w:anchor="_Toc57819720" w:history="1">
+          <w:hyperlink w:anchor="_Toc57899240" w:history="1">
             <w:r>
               <w:rPr>
                 <w:rStyle w:val="Hiperligao"/>
@@ -1354,7 +1340,7 @@
                 <w:noProof/>
                 <w:webHidden/>
               </w:rPr>
-              <w:instrText xml:space="preserve"> PAGEREF _Toc57819720 \h </w:instrText>
+              <w:instrText xml:space="preserve"> PAGEREF _Toc57899240 \h </w:instrText>
             </w:r>
             <w:r>
               <w:rPr>
@@ -1374,7 +1360,7 @@
                 <w:noProof/>
                 <w:webHidden/>
               </w:rPr>
-              <w:t>10</w:t>
+              <w:t>9</w:t>
             </w:r>
             <w:r>
               <w:rPr>
@@ -1397,7 +1383,7 @@
               <w:lang w:eastAsia="pt-PT"/>
             </w:rPr>
           </w:pPr>
-          <w:hyperlink w:anchor="_Toc57819721" w:history="1">
+          <w:hyperlink w:anchor="_Toc57899241" w:history="1">
             <w:r>
               <w:rPr>
                 <w:rStyle w:val="Hiperligao"/>
@@ -1424,7 +1410,7 @@
                 <w:noProof/>
                 <w:webHidden/>
               </w:rPr>
-              <w:instrText xml:space="preserve"> PAGEREF _Toc57819721 \h </w:instrText>
+              <w:instrText xml:space="preserve"> PAGEREF _Toc57899241 \h </w:instrText>
             </w:r>
             <w:r>
               <w:rPr>
@@ -1467,7 +1453,7 @@
               <w:lang w:eastAsia="pt-PT"/>
             </w:rPr>
           </w:pPr>
-          <w:hyperlink w:anchor="_Toc57819722" w:history="1">
+          <w:hyperlink w:anchor="_Toc57899242" w:history="1">
             <w:r>
               <w:rPr>
                 <w:rStyle w:val="Hiperligao"/>
@@ -1494,7 +1480,7 @@
                 <w:noProof/>
                 <w:webHidden/>
               </w:rPr>
-              <w:instrText xml:space="preserve"> PAGEREF _Toc57819722 \h </w:instrText>
+              <w:instrText xml:space="preserve"> PAGEREF _Toc57899242 \h </w:instrText>
             </w:r>
             <w:r>
               <w:rPr>
@@ -1514,7 +1500,7 @@
                 <w:noProof/>
                 <w:webHidden/>
               </w:rPr>
-              <w:t>12</w:t>
+              <w:t>11</w:t>
             </w:r>
             <w:r>
               <w:rPr>
@@ -1537,7 +1523,7 @@
               <w:lang w:eastAsia="pt-PT"/>
             </w:rPr>
           </w:pPr>
-          <w:hyperlink w:anchor="_Toc57819723" w:history="1">
+          <w:hyperlink w:anchor="_Toc57899243" w:history="1">
             <w:r>
               <w:rPr>
                 <w:rStyle w:val="Hiperligao"/>
@@ -1564,7 +1550,7 @@
                 <w:noProof/>
                 <w:webHidden/>
               </w:rPr>
-              <w:instrText xml:space="preserve"> PAGEREF _Toc57819723 \h </w:instrText>
+              <w:instrText xml:space="preserve"> PAGEREF _Toc57899243 \h </w:instrText>
             </w:r>
             <w:r>
               <w:rPr>
@@ -1584,7 +1570,7 @@
                 <w:noProof/>
                 <w:webHidden/>
               </w:rPr>
-              <w:t>12</w:t>
+              <w:t>11</w:t>
             </w:r>
             <w:r>
               <w:rPr>
@@ -1607,7 +1593,7 @@
               <w:lang w:eastAsia="pt-PT"/>
             </w:rPr>
           </w:pPr>
-          <w:hyperlink w:anchor="_Toc57819724" w:history="1">
+          <w:hyperlink w:anchor="_Toc57899244" w:history="1">
             <w:r>
               <w:rPr>
                 <w:rStyle w:val="Hiperligao"/>
@@ -1634,7 +1620,7 @@
                 <w:noProof/>
                 <w:webHidden/>
               </w:rPr>
-              <w:instrText xml:space="preserve"> PAGEREF _Toc57819724 \h </w:instrText>
+              <w:instrText xml:space="preserve"> PAGEREF _Toc57899244 \h </w:instrText>
             </w:r>
             <w:r>
               <w:rPr>
@@ -1654,7 +1640,7 @@
                 <w:noProof/>
                 <w:webHidden/>
               </w:rPr>
-              <w:t>12</w:t>
+              <w:t>11</w:t>
             </w:r>
             <w:r>
               <w:rPr>
@@ -1677,7 +1663,7 @@
               <w:lang w:eastAsia="pt-PT"/>
             </w:rPr>
           </w:pPr>
-          <w:hyperlink w:anchor="_Toc57819725" w:history="1">
+          <w:hyperlink w:anchor="_Toc57899245" w:history="1">
             <w:r>
               <w:rPr>
                 <w:rStyle w:val="Hiperligao"/>
@@ -1704,7 +1690,7 @@
                 <w:noProof/>
                 <w:webHidden/>
               </w:rPr>
-              <w:instrText xml:space="preserve"> PAGEREF _Toc57819725 \h </w:instrText>
+              <w:instrText xml:space="preserve"> PAGEREF _Toc57899245 \h </w:instrText>
             </w:r>
             <w:r>
               <w:rPr>
@@ -1747,7 +1733,7 @@
               <w:lang w:eastAsia="pt-PT"/>
             </w:rPr>
           </w:pPr>
-          <w:hyperlink w:anchor="_Toc57819726" w:history="1">
+          <w:hyperlink w:anchor="_Toc57899246" w:history="1">
             <w:r>
               <w:rPr>
                 <w:rStyle w:val="Hiperligao"/>
@@ -1774,7 +1760,7 @@
                 <w:noProof/>
                 <w:webHidden/>
               </w:rPr>
-              <w:instrText xml:space="preserve"> PAGEREF _Toc57819726 \h </w:instrText>
+              <w:instrText xml:space="preserve"> PAGEREF _Toc57899246 \h </w:instrText>
             </w:r>
             <w:r>
               <w:rPr>
@@ -1817,7 +1803,7 @@
               <w:lang w:eastAsia="pt-PT"/>
             </w:rPr>
           </w:pPr>
-          <w:hyperlink w:anchor="_Toc57819727" w:history="1">
+          <w:hyperlink w:anchor="_Toc57899247" w:history="1">
             <w:r>
               <w:rPr>
                 <w:rStyle w:val="Hiperligao"/>
@@ -1844,7 +1830,7 @@
                 <w:noProof/>
                 <w:webHidden/>
               </w:rPr>
-              <w:instrText xml:space="preserve"> PAGEREF _Toc57819727 \h </w:instrText>
+              <w:instrText xml:space="preserve"> PAGEREF _Toc57899247 \h </w:instrText>
             </w:r>
             <w:r>
               <w:rPr>
@@ -1864,7 +1850,7 @@
                 <w:noProof/>
                 <w:webHidden/>
               </w:rPr>
-              <w:t>15</w:t>
+              <w:t>14</w:t>
             </w:r>
             <w:r>
               <w:rPr>
@@ -1887,27 +1873,13 @@
               <w:lang w:eastAsia="pt-PT"/>
             </w:rPr>
           </w:pPr>
-          <w:hyperlink w:anchor="_Toc57819728" w:history="1">
+          <w:hyperlink w:anchor="_Toc57899248" w:history="1">
             <w:r>
               <w:rPr>
                 <w:rStyle w:val="Hiperligao"/>
                 <w:noProof/>
               </w:rPr>
-              <w:t xml:space="preserve">Definir competência </w:t>
-            </w:r>
-            <w:r>
-              <w:rPr>
-                <w:rStyle w:val="Hiperligao"/>
-                <w:noProof/>
-              </w:rPr>
-              <w:t>t</w:t>
-            </w:r>
-            <w:r>
-              <w:rPr>
-                <w:rStyle w:val="Hiperligao"/>
-                <w:noProof/>
-              </w:rPr>
-              <w:t>écnica</w:t>
+              <w:t>Definir competência técnica</w:t>
             </w:r>
             <w:r>
               <w:rPr>
@@ -1928,7 +1900,7 @@
                 <w:noProof/>
                 <w:webHidden/>
               </w:rPr>
-              <w:instrText xml:space="preserve"> PAGEREF _Toc57819728 \h </w:instrText>
+              <w:instrText xml:space="preserve"> PAGEREF _Toc57899248 \h </w:instrText>
             </w:r>
             <w:r>
               <w:rPr>
@@ -1948,7 +1920,7 @@
                 <w:noProof/>
                 <w:webHidden/>
               </w:rPr>
-              <w:t>15</w:t>
+              <w:t>14</w:t>
             </w:r>
             <w:r>
               <w:rPr>
@@ -1971,7 +1943,7 @@
               <w:lang w:eastAsia="pt-PT"/>
             </w:rPr>
           </w:pPr>
-          <w:hyperlink w:anchor="_Toc57819729" w:history="1">
+          <w:hyperlink w:anchor="_Toc57899249" w:history="1">
             <w:r>
               <w:rPr>
                 <w:rStyle w:val="Hiperligao"/>
@@ -1998,7 +1970,7 @@
                 <w:noProof/>
                 <w:webHidden/>
               </w:rPr>
-              <w:instrText xml:space="preserve"> PAGEREF _Toc57819729 \h </w:instrText>
+              <w:instrText xml:space="preserve"> PAGEREF _Toc57899249 \h </w:instrText>
             </w:r>
             <w:r>
               <w:rPr>
@@ -2018,7 +1990,7 @@
                 <w:noProof/>
                 <w:webHidden/>
               </w:rPr>
-              <w:t>15</w:t>
+              <w:t>14</w:t>
             </w:r>
             <w:r>
               <w:rPr>
@@ -2041,7 +2013,7 @@
               <w:lang w:eastAsia="pt-PT"/>
             </w:rPr>
           </w:pPr>
-          <w:hyperlink w:anchor="_Toc57819730" w:history="1">
+          <w:hyperlink w:anchor="_Toc57899250" w:history="1">
             <w:r>
               <w:rPr>
                 <w:rStyle w:val="Hiperligao"/>
@@ -2068,7 +2040,7 @@
                 <w:noProof/>
                 <w:webHidden/>
               </w:rPr>
-              <w:instrText xml:space="preserve"> PAGEREF _Toc57819730 \h </w:instrText>
+              <w:instrText xml:space="preserve"> PAGEREF _Toc57899250 \h </w:instrText>
             </w:r>
             <w:r>
               <w:rPr>
@@ -2111,7 +2083,7 @@
               <w:lang w:eastAsia="pt-PT"/>
             </w:rPr>
           </w:pPr>
-          <w:hyperlink w:anchor="_Toc57819731" w:history="1">
+          <w:hyperlink w:anchor="_Toc57899251" w:history="1">
             <w:r>
               <w:rPr>
                 <w:rStyle w:val="Hiperligao"/>
@@ -2138,7 +2110,7 @@
                 <w:noProof/>
                 <w:webHidden/>
               </w:rPr>
-              <w:instrText xml:space="preserve"> PAGEREF _Toc57819731 \h </w:instrText>
+              <w:instrText xml:space="preserve"> PAGEREF _Toc57899251 \h </w:instrText>
             </w:r>
             <w:r>
               <w:rPr>
@@ -2181,7 +2153,7 @@
               <w:lang w:eastAsia="pt-PT"/>
             </w:rPr>
           </w:pPr>
-          <w:hyperlink w:anchor="_Toc57819732" w:history="1">
+          <w:hyperlink w:anchor="_Toc57899252" w:history="1">
             <w:r>
               <w:rPr>
                 <w:rStyle w:val="Hiperligao"/>
@@ -2208,7 +2180,7 @@
                 <w:noProof/>
                 <w:webHidden/>
               </w:rPr>
-              <w:instrText xml:space="preserve"> PAGEREF _Toc57819732 \h </w:instrText>
+              <w:instrText xml:space="preserve"> PAGEREF _Toc57899252 \h </w:instrText>
             </w:r>
             <w:r>
               <w:rPr>
@@ -2251,7 +2223,7 @@
               <w:lang w:eastAsia="pt-PT"/>
             </w:rPr>
           </w:pPr>
-          <w:hyperlink w:anchor="_Toc57819733" w:history="1">
+          <w:hyperlink w:anchor="_Toc57899253" w:history="1">
             <w:r>
               <w:rPr>
                 <w:rStyle w:val="Hiperligao"/>
@@ -2278,7 +2250,7 @@
                 <w:noProof/>
                 <w:webHidden/>
               </w:rPr>
-              <w:instrText xml:space="preserve"> PAGEREF _Toc57819733 \h </w:instrText>
+              <w:instrText xml:space="preserve"> PAGEREF _Toc57899253 \h </w:instrText>
             </w:r>
             <w:r>
               <w:rPr>
@@ -2321,7 +2293,7 @@
               <w:lang w:eastAsia="pt-PT"/>
             </w:rPr>
           </w:pPr>
-          <w:hyperlink w:anchor="_Toc57819734" w:history="1">
+          <w:hyperlink w:anchor="_Toc57899254" w:history="1">
             <w:r>
               <w:rPr>
                 <w:rStyle w:val="Hiperligao"/>
@@ -2348,7 +2320,7 @@
                 <w:noProof/>
                 <w:webHidden/>
               </w:rPr>
-              <w:instrText xml:space="preserve"> PAGEREF _Toc57819734 \h </w:instrText>
+              <w:instrText xml:space="preserve"> PAGEREF _Toc57899254 \h </w:instrText>
             </w:r>
             <w:r>
               <w:rPr>
@@ -2391,7 +2363,7 @@
               <w:lang w:eastAsia="pt-PT"/>
             </w:rPr>
           </w:pPr>
-          <w:hyperlink w:anchor="_Toc57819735" w:history="1">
+          <w:hyperlink w:anchor="_Toc57899255" w:history="1">
             <w:r>
               <w:rPr>
                 <w:rStyle w:val="Hiperligao"/>
@@ -2418,7 +2390,7 @@
                 <w:noProof/>
                 <w:webHidden/>
               </w:rPr>
-              <w:instrText xml:space="preserve"> PAGEREF _Toc57819735 \h </w:instrText>
+              <w:instrText xml:space="preserve"> PAGEREF _Toc57899255 \h </w:instrText>
             </w:r>
             <w:r>
               <w:rPr>
@@ -2461,7 +2433,7 @@
               <w:lang w:eastAsia="pt-PT"/>
             </w:rPr>
           </w:pPr>
-          <w:hyperlink w:anchor="_Toc57819736" w:history="1">
+          <w:hyperlink w:anchor="_Toc57899256" w:history="1">
             <w:r>
               <w:rPr>
                 <w:rStyle w:val="Hiperligao"/>
@@ -2488,7 +2460,7 @@
                 <w:noProof/>
                 <w:webHidden/>
               </w:rPr>
-              <w:instrText xml:space="preserve"> PAGEREF _Toc57819736 \h </w:instrText>
+              <w:instrText xml:space="preserve"> PAGEREF _Toc57899256 \h </w:instrText>
             </w:r>
             <w:r>
               <w:rPr>
@@ -2531,7 +2503,7 @@
               <w:lang w:eastAsia="pt-PT"/>
             </w:rPr>
           </w:pPr>
-          <w:hyperlink w:anchor="_Toc57819737" w:history="1">
+          <w:hyperlink w:anchor="_Toc57899257" w:history="1">
             <w:r>
               <w:rPr>
                 <w:rStyle w:val="Hiperligao"/>
@@ -2558,7 +2530,7 @@
                 <w:noProof/>
                 <w:webHidden/>
               </w:rPr>
-              <w:instrText xml:space="preserve"> PAGEREF _Toc57819737 \h </w:instrText>
+              <w:instrText xml:space="preserve"> PAGEREF _Toc57899257 \h </w:instrText>
             </w:r>
             <w:r>
               <w:rPr>
@@ -2578,7 +2550,7 @@
                 <w:noProof/>
                 <w:webHidden/>
               </w:rPr>
-              <w:t>19</w:t>
+              <w:t>20</w:t>
             </w:r>
             <w:r>
               <w:rPr>
@@ -2601,7 +2573,7 @@
               <w:lang w:eastAsia="pt-PT"/>
             </w:rPr>
           </w:pPr>
-          <w:hyperlink w:anchor="_Toc57819738" w:history="1">
+          <w:hyperlink w:anchor="_Toc57899258" w:history="1">
             <w:r>
               <w:rPr>
                 <w:rStyle w:val="Hiperligao"/>
@@ -2628,7 +2600,7 @@
                 <w:noProof/>
                 <w:webHidden/>
               </w:rPr>
-              <w:instrText xml:space="preserve"> PAGEREF _Toc57819738 \h </w:instrText>
+              <w:instrText xml:space="preserve"> PAGEREF _Toc57899258 \h </w:instrText>
             </w:r>
             <w:r>
               <w:rPr>
@@ -2671,7 +2643,7 @@
               <w:lang w:eastAsia="pt-PT"/>
             </w:rPr>
           </w:pPr>
-          <w:hyperlink w:anchor="_Toc57819739" w:history="1">
+          <w:hyperlink w:anchor="_Toc57899259" w:history="1">
             <w:r>
               <w:rPr>
                 <w:rStyle w:val="Hiperligao"/>
@@ -2698,7 +2670,7 @@
                 <w:noProof/>
                 <w:webHidden/>
               </w:rPr>
-              <w:instrText xml:space="preserve"> PAGEREF _Toc57819739 \h </w:instrText>
+              <w:instrText xml:space="preserve"> PAGEREF _Toc57899259 \h </w:instrText>
             </w:r>
             <w:r>
               <w:rPr>
@@ -2741,7 +2713,7 @@
               <w:lang w:eastAsia="pt-PT"/>
             </w:rPr>
           </w:pPr>
-          <w:hyperlink w:anchor="_Toc57819740" w:history="1">
+          <w:hyperlink w:anchor="_Toc57899260" w:history="1">
             <w:r>
               <w:rPr>
                 <w:rStyle w:val="Hiperligao"/>
@@ -2768,7 +2740,7 @@
                 <w:noProof/>
                 <w:webHidden/>
               </w:rPr>
-              <w:instrText xml:space="preserve"> PAGEREF _Toc57819740 \h </w:instrText>
+              <w:instrText xml:space="preserve"> PAGEREF _Toc57899260 \h </w:instrText>
             </w:r>
             <w:r>
               <w:rPr>
@@ -2811,7 +2783,7 @@
               <w:lang w:eastAsia="pt-PT"/>
             </w:rPr>
           </w:pPr>
-          <w:hyperlink w:anchor="_Toc57819741" w:history="1">
+          <w:hyperlink w:anchor="_Toc57899261" w:history="1">
             <w:r>
               <w:rPr>
                 <w:rStyle w:val="Hiperligao"/>
@@ -2838,7 +2810,7 @@
                 <w:noProof/>
                 <w:webHidden/>
               </w:rPr>
-              <w:instrText xml:space="preserve"> PAGEREF _Toc57819741 \h </w:instrText>
+              <w:instrText xml:space="preserve"> PAGEREF _Toc57899261 \h </w:instrText>
             </w:r>
             <w:r>
               <w:rPr>
@@ -2881,7 +2853,7 @@
               <w:lang w:eastAsia="pt-PT"/>
             </w:rPr>
           </w:pPr>
-          <w:hyperlink w:anchor="_Toc57819742" w:history="1">
+          <w:hyperlink w:anchor="_Toc57899262" w:history="1">
             <w:r>
               <w:rPr>
                 <w:rStyle w:val="Hiperligao"/>
@@ -2908,7 +2880,7 @@
                 <w:noProof/>
                 <w:webHidden/>
               </w:rPr>
-              <w:instrText xml:space="preserve"> PAGEREF _Toc57819742 \h </w:instrText>
+              <w:instrText xml:space="preserve"> PAGEREF _Toc57899262 \h </w:instrText>
             </w:r>
             <w:r>
               <w:rPr>
@@ -2928,7 +2900,7 @@
                 <w:noProof/>
                 <w:webHidden/>
               </w:rPr>
-              <w:t>22</w:t>
+              <w:t>23</w:t>
             </w:r>
             <w:r>
               <w:rPr>
@@ -2951,7 +2923,7 @@
               <w:lang w:eastAsia="pt-PT"/>
             </w:rPr>
           </w:pPr>
-          <w:hyperlink w:anchor="_Toc57819743" w:history="1">
+          <w:hyperlink w:anchor="_Toc57899263" w:history="1">
             <w:r>
               <w:rPr>
                 <w:rStyle w:val="Hiperligao"/>
@@ -2978,7 +2950,7 @@
                 <w:noProof/>
                 <w:webHidden/>
               </w:rPr>
-              <w:instrText xml:space="preserve"> PAGEREF _Toc57819743 \h </w:instrText>
+              <w:instrText xml:space="preserve"> PAGEREF _Toc57899263 \h </w:instrText>
             </w:r>
             <w:r>
               <w:rPr>
@@ -2998,7 +2970,7 @@
                 <w:noProof/>
                 <w:webHidden/>
               </w:rPr>
-              <w:t>22</w:t>
+              <w:t>23</w:t>
             </w:r>
             <w:r>
               <w:rPr>
@@ -3021,7 +2993,7 @@
               <w:lang w:eastAsia="pt-PT"/>
             </w:rPr>
           </w:pPr>
-          <w:hyperlink w:anchor="_Toc57819744" w:history="1">
+          <w:hyperlink w:anchor="_Toc57899264" w:history="1">
             <w:r>
               <w:rPr>
                 <w:rStyle w:val="Hiperligao"/>
@@ -3048,7 +3020,7 @@
                 <w:noProof/>
                 <w:webHidden/>
               </w:rPr>
-              <w:instrText xml:space="preserve"> PAGEREF _Toc57819744 \h </w:instrText>
+              <w:instrText xml:space="preserve"> PAGEREF _Toc57899264 \h </w:instrText>
             </w:r>
             <w:r>
               <w:rPr>
@@ -3068,7 +3040,7 @@
                 <w:noProof/>
                 <w:webHidden/>
               </w:rPr>
-              <w:t>22</w:t>
+              <w:t>23</w:t>
             </w:r>
             <w:r>
               <w:rPr>
@@ -3091,7 +3063,7 @@
               <w:lang w:eastAsia="pt-PT"/>
             </w:rPr>
           </w:pPr>
-          <w:hyperlink w:anchor="_Toc57819745" w:history="1">
+          <w:hyperlink w:anchor="_Toc57899265" w:history="1">
             <w:r>
               <w:rPr>
                 <w:rStyle w:val="Hiperligao"/>
@@ -3118,7 +3090,7 @@
                 <w:noProof/>
                 <w:webHidden/>
               </w:rPr>
-              <w:instrText xml:space="preserve"> PAGEREF _Toc57819745 \h </w:instrText>
+              <w:instrText xml:space="preserve"> PAGEREF _Toc57899265 \h </w:instrText>
             </w:r>
             <w:r>
               <w:rPr>
@@ -3138,7 +3110,7 @@
                 <w:noProof/>
                 <w:webHidden/>
               </w:rPr>
-              <w:t>22</w:t>
+              <w:t>23</w:t>
             </w:r>
             <w:r>
               <w:rPr>
@@ -3161,7 +3133,7 @@
               <w:lang w:eastAsia="pt-PT"/>
             </w:rPr>
           </w:pPr>
-          <w:hyperlink w:anchor="_Toc57819746" w:history="1">
+          <w:hyperlink w:anchor="_Toc57899266" w:history="1">
             <w:r>
               <w:rPr>
                 <w:rStyle w:val="Hiperligao"/>
@@ -3188,7 +3160,7 @@
                 <w:noProof/>
                 <w:webHidden/>
               </w:rPr>
-              <w:instrText xml:space="preserve"> PAGEREF _Toc57819746 \h </w:instrText>
+              <w:instrText xml:space="preserve"> PAGEREF _Toc57899266 \h </w:instrText>
             </w:r>
             <w:r>
               <w:rPr>
@@ -3208,7 +3180,7 @@
                 <w:noProof/>
                 <w:webHidden/>
               </w:rPr>
-              <w:t>24</w:t>
+              <w:t>25</w:t>
             </w:r>
             <w:r>
               <w:rPr>
@@ -3231,7 +3203,7 @@
               <w:lang w:eastAsia="pt-PT"/>
             </w:rPr>
           </w:pPr>
-          <w:hyperlink w:anchor="_Toc57819747" w:history="1">
+          <w:hyperlink w:anchor="_Toc57899267" w:history="1">
             <w:r>
               <w:rPr>
                 <w:rStyle w:val="Hiperligao"/>
@@ -3258,7 +3230,7 @@
                 <w:noProof/>
                 <w:webHidden/>
               </w:rPr>
-              <w:instrText xml:space="preserve"> PAGEREF _Toc57819747 \h </w:instrText>
+              <w:instrText xml:space="preserve"> PAGEREF _Toc57899267 \h </w:instrText>
             </w:r>
             <w:r>
               <w:rPr>
@@ -3278,7 +3250,7 @@
                 <w:noProof/>
                 <w:webHidden/>
               </w:rPr>
-              <w:t>24</w:t>
+              <w:t>25</w:t>
             </w:r>
             <w:r>
               <w:rPr>
@@ -3301,7 +3273,7 @@
               <w:lang w:eastAsia="pt-PT"/>
             </w:rPr>
           </w:pPr>
-          <w:hyperlink w:anchor="_Toc57819748" w:history="1">
+          <w:hyperlink w:anchor="_Toc57899268" w:history="1">
             <w:r>
               <w:rPr>
                 <w:rStyle w:val="Hiperligao"/>
@@ -3328,7 +3300,7 @@
                 <w:noProof/>
                 <w:webHidden/>
               </w:rPr>
-              <w:instrText xml:space="preserve"> PAGEREF _Toc57819748 \h </w:instrText>
+              <w:instrText xml:space="preserve"> PAGEREF _Toc57899268 \h </w:instrText>
             </w:r>
             <w:r>
               <w:rPr>
@@ -3348,7 +3320,7 @@
                 <w:noProof/>
                 <w:webHidden/>
               </w:rPr>
-              <w:t>24</w:t>
+              <w:t>25</w:t>
             </w:r>
             <w:r>
               <w:rPr>
@@ -3371,7 +3343,7 @@
               <w:lang w:eastAsia="pt-PT"/>
             </w:rPr>
           </w:pPr>
-          <w:hyperlink w:anchor="_Toc57819749" w:history="1">
+          <w:hyperlink w:anchor="_Toc57899269" w:history="1">
             <w:r>
               <w:rPr>
                 <w:rStyle w:val="Hiperligao"/>
@@ -3398,7 +3370,7 @@
                 <w:noProof/>
                 <w:webHidden/>
               </w:rPr>
-              <w:instrText xml:space="preserve"> PAGEREF _Toc57819749 \h </w:instrText>
+              <w:instrText xml:space="preserve"> PAGEREF _Toc57899269 \h </w:instrText>
             </w:r>
             <w:r>
               <w:rPr>
@@ -3418,7 +3390,7 @@
                 <w:noProof/>
                 <w:webHidden/>
               </w:rPr>
-              <w:t>24</w:t>
+              <w:t>25</w:t>
             </w:r>
             <w:r>
               <w:rPr>
@@ -3441,7 +3413,7 @@
               <w:lang w:eastAsia="pt-PT"/>
             </w:rPr>
           </w:pPr>
-          <w:hyperlink w:anchor="_Toc57819750" w:history="1">
+          <w:hyperlink w:anchor="_Toc57899270" w:history="1">
             <w:r>
               <w:rPr>
                 <w:rStyle w:val="Hiperligao"/>
@@ -3468,7 +3440,7 @@
                 <w:noProof/>
                 <w:webHidden/>
               </w:rPr>
-              <w:instrText xml:space="preserve"> PAGEREF _Toc57819750 \h </w:instrText>
+              <w:instrText xml:space="preserve"> PAGEREF _Toc57899270 \h </w:instrText>
             </w:r>
             <w:r>
               <w:rPr>
@@ -3488,7 +3460,7 @@
                 <w:noProof/>
                 <w:webHidden/>
               </w:rPr>
-              <w:t>26</w:t>
+              <w:t>27</w:t>
             </w:r>
             <w:r>
               <w:rPr>
@@ -3511,7 +3483,7 @@
               <w:lang w:eastAsia="pt-PT"/>
             </w:rPr>
           </w:pPr>
-          <w:hyperlink w:anchor="_Toc57819751" w:history="1">
+          <w:hyperlink w:anchor="_Toc57899271" w:history="1">
             <w:r>
               <w:rPr>
                 <w:rStyle w:val="Hiperligao"/>
@@ -3538,7 +3510,7 @@
                 <w:noProof/>
                 <w:webHidden/>
               </w:rPr>
-              <w:instrText xml:space="preserve"> PAGEREF _Toc57819751 \h </w:instrText>
+              <w:instrText xml:space="preserve"> PAGEREF _Toc57899271 \h </w:instrText>
             </w:r>
             <w:r>
               <w:rPr>
@@ -3558,7 +3530,7 @@
                 <w:noProof/>
                 <w:webHidden/>
               </w:rPr>
-              <w:t>26</w:t>
+              <w:t>27</w:t>
             </w:r>
             <w:r>
               <w:rPr>
@@ -3581,7 +3553,7 @@
               <w:lang w:eastAsia="pt-PT"/>
             </w:rPr>
           </w:pPr>
-          <w:hyperlink w:anchor="_Toc57819752" w:history="1">
+          <w:hyperlink w:anchor="_Toc57899272" w:history="1">
             <w:r>
               <w:rPr>
                 <w:rStyle w:val="Hiperligao"/>
@@ -3608,7 +3580,7 @@
                 <w:noProof/>
                 <w:webHidden/>
               </w:rPr>
-              <w:instrText xml:space="preserve"> PAGEREF _Toc57819752 \h </w:instrText>
+              <w:instrText xml:space="preserve"> PAGEREF _Toc57899272 \h </w:instrText>
             </w:r>
             <w:r>
               <w:rPr>
@@ -3628,7 +3600,7 @@
                 <w:noProof/>
                 <w:webHidden/>
               </w:rPr>
-              <w:t>26</w:t>
+              <w:t>27</w:t>
             </w:r>
             <w:r>
               <w:rPr>
@@ -3651,7 +3623,7 @@
               <w:lang w:eastAsia="pt-PT"/>
             </w:rPr>
           </w:pPr>
-          <w:hyperlink w:anchor="_Toc57819753" w:history="1">
+          <w:hyperlink w:anchor="_Toc57899273" w:history="1">
             <w:r>
               <w:rPr>
                 <w:rStyle w:val="Hiperligao"/>
@@ -3678,7 +3650,7 @@
                 <w:noProof/>
                 <w:webHidden/>
               </w:rPr>
-              <w:instrText xml:space="preserve"> PAGEREF _Toc57819753 \h </w:instrText>
+              <w:instrText xml:space="preserve"> PAGEREF _Toc57899273 \h </w:instrText>
             </w:r>
             <w:r>
               <w:rPr>
@@ -3698,7 +3670,7 @@
                 <w:noProof/>
                 <w:webHidden/>
               </w:rPr>
-              <w:t>26</w:t>
+              <w:t>27</w:t>
             </w:r>
             <w:r>
               <w:rPr>
@@ -3721,7 +3693,7 @@
               <w:lang w:eastAsia="pt-PT"/>
             </w:rPr>
           </w:pPr>
-          <w:hyperlink w:anchor="_Toc57819754" w:history="1">
+          <w:hyperlink w:anchor="_Toc57899274" w:history="1">
             <w:r>
               <w:rPr>
                 <w:rStyle w:val="Hiperligao"/>
@@ -3748,7 +3720,7 @@
                 <w:noProof/>
                 <w:webHidden/>
               </w:rPr>
-              <w:instrText xml:space="preserve"> PAGEREF _Toc57819754 \h </w:instrText>
+              <w:instrText xml:space="preserve"> PAGEREF _Toc57899274 \h </w:instrText>
             </w:r>
             <w:r>
               <w:rPr>
@@ -3768,7 +3740,7 @@
                 <w:noProof/>
                 <w:webHidden/>
               </w:rPr>
-              <w:t>28</w:t>
+              <w:t>29</w:t>
             </w:r>
             <w:r>
               <w:rPr>
@@ -3791,7 +3763,7 @@
               <w:lang w:eastAsia="pt-PT"/>
             </w:rPr>
           </w:pPr>
-          <w:hyperlink w:anchor="_Toc57819755" w:history="1">
+          <w:hyperlink w:anchor="_Toc57899275" w:history="1">
             <w:r>
               <w:rPr>
                 <w:rStyle w:val="Hiperligao"/>
@@ -3818,7 +3790,7 @@
                 <w:noProof/>
                 <w:webHidden/>
               </w:rPr>
-              <w:instrText xml:space="preserve"> PAGEREF _Toc57819755 \h </w:instrText>
+              <w:instrText xml:space="preserve"> PAGEREF _Toc57899275 \h </w:instrText>
             </w:r>
             <w:r>
               <w:rPr>
@@ -3838,7 +3810,7 @@
                 <w:noProof/>
                 <w:webHidden/>
               </w:rPr>
-              <w:t>28</w:t>
+              <w:t>29</w:t>
             </w:r>
             <w:r>
               <w:rPr>
@@ -3861,7 +3833,7 @@
               <w:lang w:eastAsia="pt-PT"/>
             </w:rPr>
           </w:pPr>
-          <w:hyperlink w:anchor="_Toc57819756" w:history="1">
+          <w:hyperlink w:anchor="_Toc57899276" w:history="1">
             <w:r>
               <w:rPr>
                 <w:rStyle w:val="Hiperligao"/>
@@ -3888,7 +3860,7 @@
                 <w:noProof/>
                 <w:webHidden/>
               </w:rPr>
-              <w:instrText xml:space="preserve"> PAGEREF _Toc57819756 \h </w:instrText>
+              <w:instrText xml:space="preserve"> PAGEREF _Toc57899276 \h </w:instrText>
             </w:r>
             <w:r>
               <w:rPr>
@@ -3908,7 +3880,7 @@
                 <w:noProof/>
                 <w:webHidden/>
               </w:rPr>
-              <w:t>28</w:t>
+              <w:t>29</w:t>
             </w:r>
             <w:r>
               <w:rPr>
@@ -3931,7 +3903,7 @@
               <w:lang w:eastAsia="pt-PT"/>
             </w:rPr>
           </w:pPr>
-          <w:hyperlink w:anchor="_Toc57819757" w:history="1">
+          <w:hyperlink w:anchor="_Toc57899277" w:history="1">
             <w:r>
               <w:rPr>
                 <w:rStyle w:val="Hiperligao"/>
@@ -3958,7 +3930,7 @@
                 <w:noProof/>
                 <w:webHidden/>
               </w:rPr>
-              <w:instrText xml:space="preserve"> PAGEREF _Toc57819757 \h </w:instrText>
+              <w:instrText xml:space="preserve"> PAGEREF _Toc57899277 \h </w:instrText>
             </w:r>
             <w:r>
               <w:rPr>
@@ -3978,7 +3950,7 @@
                 <w:noProof/>
                 <w:webHidden/>
               </w:rPr>
-              <w:t>28</w:t>
+              <w:t>29</w:t>
             </w:r>
             <w:r>
               <w:rPr>
@@ -4001,7 +3973,7 @@
               <w:lang w:eastAsia="pt-PT"/>
             </w:rPr>
           </w:pPr>
-          <w:hyperlink w:anchor="_Toc57819758" w:history="1">
+          <w:hyperlink w:anchor="_Toc57899278" w:history="1">
             <w:r>
               <w:rPr>
                 <w:rStyle w:val="Hiperligao"/>
@@ -4028,7 +4000,7 @@
                 <w:noProof/>
                 <w:webHidden/>
               </w:rPr>
-              <w:instrText xml:space="preserve"> PAGEREF _Toc57819758 \h </w:instrText>
+              <w:instrText xml:space="preserve"> PAGEREF _Toc57899278 \h </w:instrText>
             </w:r>
             <w:r>
               <w:rPr>
@@ -4048,7 +4020,7 @@
                 <w:noProof/>
                 <w:webHidden/>
               </w:rPr>
-              <w:t>29</w:t>
+              <w:t>30</w:t>
             </w:r>
             <w:r>
               <w:rPr>
@@ -4071,7 +4043,7 @@
               <w:lang w:eastAsia="pt-PT"/>
             </w:rPr>
           </w:pPr>
-          <w:hyperlink w:anchor="_Toc57819759" w:history="1">
+          <w:hyperlink w:anchor="_Toc57899279" w:history="1">
             <w:r>
               <w:rPr>
                 <w:rStyle w:val="Hiperligao"/>
@@ -4098,7 +4070,7 @@
                 <w:noProof/>
                 <w:webHidden/>
               </w:rPr>
-              <w:instrText xml:space="preserve"> PAGEREF _Toc57819759 \h </w:instrText>
+              <w:instrText xml:space="preserve"> PAGEREF _Toc57899279 \h </w:instrText>
             </w:r>
             <w:r>
               <w:rPr>
@@ -4118,7 +4090,7 @@
                 <w:noProof/>
                 <w:webHidden/>
               </w:rPr>
-              <w:t>30</w:t>
+              <w:t>31</w:t>
             </w:r>
             <w:r>
               <w:rPr>
@@ -4141,7 +4113,7 @@
               <w:lang w:eastAsia="pt-PT"/>
             </w:rPr>
           </w:pPr>
-          <w:hyperlink w:anchor="_Toc57819760" w:history="1">
+          <w:hyperlink w:anchor="_Toc57899280" w:history="1">
             <w:r>
               <w:rPr>
                 <w:rStyle w:val="Hiperligao"/>
@@ -4168,7 +4140,7 @@
                 <w:noProof/>
                 <w:webHidden/>
               </w:rPr>
-              <w:instrText xml:space="preserve"> PAGEREF _Toc57819760 \h </w:instrText>
+              <w:instrText xml:space="preserve"> PAGEREF _Toc57899280 \h </w:instrText>
             </w:r>
             <w:r>
               <w:rPr>
@@ -4188,7 +4160,7 @@
                 <w:noProof/>
                 <w:webHidden/>
               </w:rPr>
-              <w:t>30</w:t>
+              <w:t>31</w:t>
             </w:r>
             <w:r>
               <w:rPr>
@@ -4211,7 +4183,7 @@
               <w:lang w:eastAsia="pt-PT"/>
             </w:rPr>
           </w:pPr>
-          <w:hyperlink w:anchor="_Toc57819761" w:history="1">
+          <w:hyperlink w:anchor="_Toc57899281" w:history="1">
             <w:r>
               <w:rPr>
                 <w:rStyle w:val="Hiperligao"/>
@@ -4238,7 +4210,7 @@
                 <w:noProof/>
                 <w:webHidden/>
               </w:rPr>
-              <w:instrText xml:space="preserve"> PAGEREF _Toc57819761 \h </w:instrText>
+              <w:instrText xml:space="preserve"> PAGEREF _Toc57899281 \h </w:instrText>
             </w:r>
             <w:r>
               <w:rPr>
@@ -4258,7 +4230,7 @@
                 <w:noProof/>
                 <w:webHidden/>
               </w:rPr>
-              <w:t>30</w:t>
+              <w:t>31</w:t>
             </w:r>
             <w:r>
               <w:rPr>
@@ -4281,7 +4253,7 @@
               <w:lang w:eastAsia="pt-PT"/>
             </w:rPr>
           </w:pPr>
-          <w:hyperlink w:anchor="_Toc57819762" w:history="1">
+          <w:hyperlink w:anchor="_Toc57899282" w:history="1">
             <w:r>
               <w:rPr>
                 <w:rStyle w:val="Hiperligao"/>
@@ -4308,7 +4280,7 @@
                 <w:noProof/>
                 <w:webHidden/>
               </w:rPr>
-              <w:instrText xml:space="preserve"> PAGEREF _Toc57819762 \h </w:instrText>
+              <w:instrText xml:space="preserve"> PAGEREF _Toc57899282 \h </w:instrText>
             </w:r>
             <w:r>
               <w:rPr>
@@ -4328,7 +4300,7 @@
                 <w:noProof/>
                 <w:webHidden/>
               </w:rPr>
-              <w:t>31</w:t>
+              <w:t>32</w:t>
             </w:r>
             <w:r>
               <w:rPr>
@@ -4351,7 +4323,7 @@
               <w:lang w:eastAsia="pt-PT"/>
             </w:rPr>
           </w:pPr>
-          <w:hyperlink w:anchor="_Toc57819763" w:history="1">
+          <w:hyperlink w:anchor="_Toc57899283" w:history="1">
             <w:r>
               <w:rPr>
                 <w:rStyle w:val="Hiperligao"/>
@@ -4378,7 +4350,7 @@
                 <w:noProof/>
                 <w:webHidden/>
               </w:rPr>
-              <w:instrText xml:space="preserve"> PAGEREF _Toc57819763 \h </w:instrText>
+              <w:instrText xml:space="preserve"> PAGEREF _Toc57899283 \h </w:instrText>
             </w:r>
             <w:r>
               <w:rPr>
@@ -4398,7 +4370,7 @@
                 <w:noProof/>
                 <w:webHidden/>
               </w:rPr>
-              <w:t>31</w:t>
+              <w:t>32</w:t>
             </w:r>
             <w:r>
               <w:rPr>
@@ -4421,7 +4393,7 @@
               <w:lang w:eastAsia="pt-PT"/>
             </w:rPr>
           </w:pPr>
-          <w:hyperlink w:anchor="_Toc57819764" w:history="1">
+          <w:hyperlink w:anchor="_Toc57899284" w:history="1">
             <w:r>
               <w:rPr>
                 <w:rStyle w:val="Hiperligao"/>
@@ -4448,7 +4420,7 @@
                 <w:noProof/>
                 <w:webHidden/>
               </w:rPr>
-              <w:instrText xml:space="preserve"> PAGEREF _Toc57819764 \h </w:instrText>
+              <w:instrText xml:space="preserve"> PAGEREF _Toc57899284 \h </w:instrText>
             </w:r>
             <w:r>
               <w:rPr>
@@ -4468,7 +4440,7 @@
                 <w:noProof/>
                 <w:webHidden/>
               </w:rPr>
-              <w:t>31</w:t>
+              <w:t>32</w:t>
             </w:r>
             <w:r>
               <w:rPr>
@@ -4491,7 +4463,7 @@
               <w:lang w:eastAsia="pt-PT"/>
             </w:rPr>
           </w:pPr>
-          <w:hyperlink w:anchor="_Toc57819765" w:history="1">
+          <w:hyperlink w:anchor="_Toc57899285" w:history="1">
             <w:r>
               <w:rPr>
                 <w:rStyle w:val="Hiperligao"/>
@@ -4518,7 +4490,7 @@
                 <w:noProof/>
                 <w:webHidden/>
               </w:rPr>
-              <w:instrText xml:space="preserve"> PAGEREF _Toc57819765 \h </w:instrText>
+              <w:instrText xml:space="preserve"> PAGEREF _Toc57899285 \h </w:instrText>
             </w:r>
             <w:r>
               <w:rPr>
@@ -4538,7 +4510,7 @@
                 <w:noProof/>
                 <w:webHidden/>
               </w:rPr>
-              <w:t>32</w:t>
+              <w:t>33</w:t>
             </w:r>
             <w:r>
               <w:rPr>
@@ -4561,7 +4533,7 @@
               <w:lang w:eastAsia="pt-PT"/>
             </w:rPr>
           </w:pPr>
-          <w:hyperlink w:anchor="_Toc57819766" w:history="1">
+          <w:hyperlink w:anchor="_Toc57899286" w:history="1">
             <w:r>
               <w:rPr>
                 <w:rStyle w:val="Hiperligao"/>
@@ -4588,7 +4560,7 @@
                 <w:noProof/>
                 <w:webHidden/>
               </w:rPr>
-              <w:instrText xml:space="preserve"> PAGEREF _Toc57819766 \h </w:instrText>
+              <w:instrText xml:space="preserve"> PAGEREF _Toc57899286 \h </w:instrText>
             </w:r>
             <w:r>
               <w:rPr>
@@ -4608,7 +4580,7 @@
                 <w:noProof/>
                 <w:webHidden/>
               </w:rPr>
-              <w:t>33</w:t>
+              <w:t>34</w:t>
             </w:r>
             <w:r>
               <w:rPr>
@@ -4631,56 +4603,14 @@
               <w:lang w:eastAsia="pt-PT"/>
             </w:rPr>
           </w:pPr>
-          <w:hyperlink w:anchor="_Toc57819767" w:history="1">
-            <w:bookmarkStart w:id="0" w:name="_Toc57819700"/>
+          <w:hyperlink w:anchor="_Toc57899287" w:history="1">
             <w:r>
               <w:rPr>
                 <w:rStyle w:val="Hiperligao"/>
                 <w:noProof/>
               </w:rPr>
-              <w:drawing>
-                <wp:inline distT="0" distB="0" distL="0" distR="0" wp14:anchorId="0F5FED20" wp14:editId="6E18A2F6">
-                  <wp:extent cx="5400040" cy="2162810"/>
-                  <wp:effectExtent l="0" t="0" r="0" b="8890"/>
-                  <wp:docPr id="29" name="Imagem 29"/>
-                  <wp:cNvGraphicFramePr>
-                    <a:graphicFrameLocks xmlns:a="http://schemas.openxmlformats.org/drawingml/2006/main" noChangeAspect="1"/>
-                  </wp:cNvGraphicFramePr>
-                  <a:graphic xmlns:a="http://schemas.openxmlformats.org/drawingml/2006/main">
-                    <a:graphicData uri="http://schemas.openxmlformats.org/drawingml/2006/picture">
-                      <pic:pic xmlns:pic="http://schemas.openxmlformats.org/drawingml/2006/picture">
-                        <pic:nvPicPr>
-                          <pic:cNvPr id="25" name="MD IT2 (1).png"/>
-                          <pic:cNvPicPr/>
-                        </pic:nvPicPr>
-                        <pic:blipFill>
-                          <a:blip r:embed="rId5" cstate="print">
-                            <a:extLst>
-                              <a:ext uri="{28A0092B-C50C-407E-A947-70E740481C1C}">
-                                <a14:useLocalDpi xmlns:a14="http://schemas.microsoft.com/office/drawing/2010/main" val="0"/>
-                              </a:ext>
-                            </a:extLst>
-                          </a:blip>
-                          <a:stretch>
-                            <a:fillRect/>
-                          </a:stretch>
-                        </pic:blipFill>
-                        <pic:spPr>
-                          <a:xfrm>
-                            <a:off x="0" y="0"/>
-                            <a:ext cx="5400040" cy="2162810"/>
-                          </a:xfrm>
-                          <a:prstGeom prst="rect">
-                            <a:avLst/>
-                          </a:prstGeom>
-                        </pic:spPr>
-                      </pic:pic>
-                    </a:graphicData>
-                  </a:graphic>
-                </wp:inline>
-              </w:drawing>
-            </w:r>
-            <w:bookmarkEnd w:id="0"/>
+              <w:t>Diagrama de estado da tarefa</w:t>
+            </w:r>
             <w:r>
               <w:rPr>
                 <w:noProof/>
@@ -4700,7 +4630,7 @@
                 <w:noProof/>
                 <w:webHidden/>
               </w:rPr>
-              <w:instrText xml:space="preserve"> PAGEREF _Toc57819767 \h </w:instrText>
+              <w:instrText xml:space="preserve"> PAGEREF _Toc57899287 \h </w:instrText>
             </w:r>
             <w:r>
               <w:rPr>
@@ -4720,77 +4650,7 @@
                 <w:noProof/>
                 <w:webHidden/>
               </w:rPr>
-              <w:t>33</w:t>
-            </w:r>
-            <w:r>
-              <w:rPr>
-                <w:noProof/>
-                <w:webHidden/>
-              </w:rPr>
-              <w:fldChar w:fldCharType="end"/>
-            </w:r>
-          </w:hyperlink>
-        </w:p>
-        <w:p>
-          <w:pPr>
-            <w:pStyle w:val="ndice1"/>
-            <w:tabs>
-              <w:tab w:val="right" w:leader="dot" w:pos="8494"/>
-            </w:tabs>
-            <w:rPr>
-              <w:rFonts w:eastAsiaTheme="minorEastAsia"/>
-              <w:noProof/>
-              <w:lang w:eastAsia="pt-PT"/>
-            </w:rPr>
-          </w:pPr>
-          <w:hyperlink w:anchor="_Toc57819768" w:history="1">
-            <w:r>
-              <w:rPr>
-                <w:rStyle w:val="Hiperligao"/>
-                <w:noProof/>
-              </w:rPr>
-              <w:t>Diagrama de estado da tarefa</w:t>
-            </w:r>
-            <w:r>
-              <w:rPr>
-                <w:noProof/>
-                <w:webHidden/>
-              </w:rPr>
-              <w:tab/>
-            </w:r>
-            <w:r>
-              <w:rPr>
-                <w:noProof/>
-                <w:webHidden/>
-              </w:rPr>
-              <w:fldChar w:fldCharType="begin"/>
-            </w:r>
-            <w:r>
-              <w:rPr>
-                <w:noProof/>
-                <w:webHidden/>
-              </w:rPr>
-              <w:instrText xml:space="preserve"> PAGEREF _Toc57819768 \h </w:instrText>
-            </w:r>
-            <w:r>
-              <w:rPr>
-                <w:noProof/>
-                <w:webHidden/>
-              </w:rPr>
-            </w:r>
-            <w:r>
-              <w:rPr>
-                <w:noProof/>
-                <w:webHidden/>
-              </w:rPr>
-              <w:fldChar w:fldCharType="separate"/>
-            </w:r>
-            <w:r>
-              <w:rPr>
-                <w:noProof/>
-                <w:webHidden/>
-              </w:rPr>
-              <w:t>33</w:t>
+              <w:t>34</w:t>
             </w:r>
             <w:r>
               <w:rPr>
@@ -4816,11 +4676,11 @@
       <w:pPr>
         <w:pStyle w:val="Ttulo1"/>
       </w:pPr>
-      <w:bookmarkStart w:id="1" w:name="_Toc57819702"/>
+      <w:bookmarkStart w:id="0" w:name="_Toc57899222"/>
       <w:r>
         <w:t>Tarefas</w:t>
       </w:r>
-      <w:bookmarkEnd w:id="1"/>
+      <w:bookmarkEnd w:id="0"/>
     </w:p>
     <w:p>
       <w:pPr>
@@ -4855,6 +4715,7 @@
         </w:numPr>
       </w:pPr>
       <w:r>
+        <w:lastRenderedPageBreak/>
         <w:t>Refinar para formato completo</w:t>
       </w:r>
     </w:p>
@@ -4915,154 +4776,153 @@
       <w:pPr>
         <w:pStyle w:val="Ttulo1"/>
       </w:pPr>
-      <w:bookmarkStart w:id="2" w:name="_Toc57819703"/>
+      <w:bookmarkStart w:id="1" w:name="_Toc57899223"/>
       <w:r>
         <w:t>Casos de Uso</w:t>
       </w:r>
+      <w:bookmarkEnd w:id="1"/>
+    </w:p>
+    <w:p>
+      <w:pPr>
+        <w:pStyle w:val="PargrafodaLista"/>
+        <w:numPr>
+          <w:ilvl w:val="0"/>
+          <w:numId w:val="2"/>
+        </w:numPr>
+      </w:pPr>
+      <w:r>
+        <w:t>Registar organização</w:t>
+      </w:r>
+    </w:p>
+    <w:p>
+      <w:pPr>
+        <w:pStyle w:val="PargrafodaLista"/>
+        <w:numPr>
+          <w:ilvl w:val="0"/>
+          <w:numId w:val="2"/>
+        </w:numPr>
+      </w:pPr>
+      <w:r>
+        <w:t>Especificar colaborador</w:t>
+      </w:r>
+    </w:p>
+    <w:p>
+      <w:pPr>
+        <w:pStyle w:val="PargrafodaLista"/>
+        <w:numPr>
+          <w:ilvl w:val="0"/>
+          <w:numId w:val="2"/>
+        </w:numPr>
+      </w:pPr>
+      <w:r>
+        <w:t>Especificar tarefa</w:t>
+      </w:r>
+    </w:p>
+    <w:p>
+      <w:pPr>
+        <w:pStyle w:val="PargrafodaLista"/>
+        <w:numPr>
+          <w:ilvl w:val="0"/>
+          <w:numId w:val="2"/>
+        </w:numPr>
+      </w:pPr>
+      <w:r>
+        <w:t>Definir categoria da tarefa</w:t>
+      </w:r>
+    </w:p>
+    <w:p>
+      <w:pPr>
+        <w:pStyle w:val="PargrafodaLista"/>
+        <w:numPr>
+          <w:ilvl w:val="0"/>
+          <w:numId w:val="2"/>
+        </w:numPr>
+      </w:pPr>
+      <w:r>
+        <w:t>Definir competência técnica</w:t>
+      </w:r>
+    </w:p>
+    <w:p>
+      <w:pPr>
+        <w:pStyle w:val="PargrafodaLista"/>
+        <w:numPr>
+          <w:ilvl w:val="0"/>
+          <w:numId w:val="2"/>
+        </w:numPr>
+      </w:pPr>
+      <w:r>
+        <w:t>Definir área de atividade</w:t>
+      </w:r>
+    </w:p>
+    <w:p>
+      <w:pPr>
+        <w:pStyle w:val="PargrafodaLista"/>
+        <w:numPr>
+          <w:ilvl w:val="0"/>
+          <w:numId w:val="2"/>
+        </w:numPr>
+      </w:pPr>
+      <w:r>
+        <w:t>Publicar tarefa</w:t>
+      </w:r>
+    </w:p>
+    <w:p>
+      <w:pPr>
+        <w:pStyle w:val="PargrafodaLista"/>
+        <w:numPr>
+          <w:ilvl w:val="0"/>
+          <w:numId w:val="2"/>
+        </w:numPr>
+      </w:pPr>
+      <w:r>
+        <w:t>Efetuar candidatura</w:t>
+      </w:r>
+    </w:p>
+    <w:p>
+      <w:pPr>
+        <w:pStyle w:val="PargrafodaLista"/>
+        <w:numPr>
+          <w:ilvl w:val="0"/>
+          <w:numId w:val="2"/>
+        </w:numPr>
+      </w:pPr>
+      <w:r>
+        <w:t>Adjudicar tarefa</w:t>
+      </w:r>
+    </w:p>
+    <w:p>
+      <w:pPr>
+        <w:pStyle w:val="PargrafodaLista"/>
+        <w:numPr>
+          <w:ilvl w:val="0"/>
+          <w:numId w:val="2"/>
+        </w:numPr>
+      </w:pPr>
+      <w:r>
+        <w:t>Registar fim tarefa</w:t>
+      </w:r>
+    </w:p>
+    <w:p>
+      <w:pPr>
+        <w:pStyle w:val="PargrafodaLista"/>
+        <w:numPr>
+          <w:ilvl w:val="0"/>
+          <w:numId w:val="2"/>
+        </w:numPr>
+      </w:pPr>
+      <w:r>
+        <w:t>Alterar tarefa</w:t>
+      </w:r>
+    </w:p>
+    <w:p>
+      <w:pPr>
+        <w:pStyle w:val="Ttulo1"/>
+      </w:pPr>
+      <w:bookmarkStart w:id="2" w:name="_Toc57899224"/>
+      <w:r>
+        <w:t>Diagrama de casos de uso</w:t>
+      </w:r>
       <w:bookmarkEnd w:id="2"/>
-    </w:p>
-    <w:p>
-      <w:pPr>
-        <w:pStyle w:val="PargrafodaLista"/>
-        <w:numPr>
-          <w:ilvl w:val="0"/>
-          <w:numId w:val="2"/>
-        </w:numPr>
-      </w:pPr>
-      <w:r>
-        <w:t>Registar organização</w:t>
-      </w:r>
-    </w:p>
-    <w:p>
-      <w:pPr>
-        <w:pStyle w:val="PargrafodaLista"/>
-        <w:numPr>
-          <w:ilvl w:val="0"/>
-          <w:numId w:val="2"/>
-        </w:numPr>
-      </w:pPr>
-      <w:r>
-        <w:t>Especificar colaborador</w:t>
-      </w:r>
-    </w:p>
-    <w:p>
-      <w:pPr>
-        <w:pStyle w:val="PargrafodaLista"/>
-        <w:numPr>
-          <w:ilvl w:val="0"/>
-          <w:numId w:val="2"/>
-        </w:numPr>
-      </w:pPr>
-      <w:r>
-        <w:t>Especificar tarefa</w:t>
-      </w:r>
-    </w:p>
-    <w:p>
-      <w:pPr>
-        <w:pStyle w:val="PargrafodaLista"/>
-        <w:numPr>
-          <w:ilvl w:val="0"/>
-          <w:numId w:val="2"/>
-        </w:numPr>
-      </w:pPr>
-      <w:r>
-        <w:t>Definir categoria da tarefa</w:t>
-      </w:r>
-    </w:p>
-    <w:p>
-      <w:pPr>
-        <w:pStyle w:val="PargrafodaLista"/>
-        <w:numPr>
-          <w:ilvl w:val="0"/>
-          <w:numId w:val="2"/>
-        </w:numPr>
-      </w:pPr>
-      <w:r>
-        <w:t>Definir competência técnica</w:t>
-      </w:r>
-    </w:p>
-    <w:p>
-      <w:pPr>
-        <w:pStyle w:val="PargrafodaLista"/>
-        <w:numPr>
-          <w:ilvl w:val="0"/>
-          <w:numId w:val="2"/>
-        </w:numPr>
-      </w:pPr>
-      <w:r>
-        <w:t>Definir área de atividade</w:t>
-      </w:r>
-    </w:p>
-    <w:p>
-      <w:pPr>
-        <w:pStyle w:val="PargrafodaLista"/>
-        <w:numPr>
-          <w:ilvl w:val="0"/>
-          <w:numId w:val="2"/>
-        </w:numPr>
-      </w:pPr>
-      <w:r>
-        <w:t>Publicar tarefa</w:t>
-      </w:r>
-    </w:p>
-    <w:p>
-      <w:pPr>
-        <w:pStyle w:val="PargrafodaLista"/>
-        <w:numPr>
-          <w:ilvl w:val="0"/>
-          <w:numId w:val="2"/>
-        </w:numPr>
-      </w:pPr>
-      <w:r>
-        <w:t>Efetuar candidatura</w:t>
-      </w:r>
-    </w:p>
-    <w:p>
-      <w:pPr>
-        <w:pStyle w:val="PargrafodaLista"/>
-        <w:numPr>
-          <w:ilvl w:val="0"/>
-          <w:numId w:val="2"/>
-        </w:numPr>
-      </w:pPr>
-      <w:r>
-        <w:t>Adjudicar tarefa</w:t>
-      </w:r>
-    </w:p>
-    <w:p>
-      <w:pPr>
-        <w:pStyle w:val="PargrafodaLista"/>
-        <w:numPr>
-          <w:ilvl w:val="0"/>
-          <w:numId w:val="2"/>
-        </w:numPr>
-      </w:pPr>
-      <w:r>
-        <w:t>Registar fim tarefa</w:t>
-      </w:r>
-    </w:p>
-    <w:p>
-      <w:pPr>
-        <w:pStyle w:val="PargrafodaLista"/>
-        <w:numPr>
-          <w:ilvl w:val="0"/>
-          <w:numId w:val="2"/>
-        </w:numPr>
-      </w:pPr>
-      <w:r>
-        <w:t>Alterar tarefa</w:t>
-      </w:r>
-    </w:p>
-    <w:p>
-      <w:pPr>
-        <w:pStyle w:val="Ttulo1"/>
-      </w:pPr>
-      <w:bookmarkStart w:id="3" w:name="_Toc57819704"/>
-      <w:r>
-        <w:lastRenderedPageBreak/>
-        <w:t>Diagrama de casos de uso</w:t>
-      </w:r>
-      <w:bookmarkEnd w:id="3"/>
     </w:p>
     <w:p>
       <w:r>
@@ -5087,7 +4947,7 @@
                     </pic:cNvPicPr>
                   </pic:nvPicPr>
                   <pic:blipFill>
-                    <a:blip r:embed="rId6" cstate="print">
+                    <a:blip r:embed="rId5" cstate="print">
                       <a:extLst>
                         <a:ext uri="{28A0092B-C50C-407E-A947-70E740481C1C}">
                           <a14:useLocalDpi xmlns:a14="http://schemas.microsoft.com/office/drawing/2010/main" val="0"/>
@@ -5123,31 +4983,32 @@
       <w:pPr>
         <w:pStyle w:val="Ttulo1"/>
       </w:pPr>
-      <w:bookmarkStart w:id="4" w:name="_Toc57819705"/>
-      <w:r>
+      <w:bookmarkStart w:id="3" w:name="_Toc57899225"/>
+      <w:r>
+        <w:lastRenderedPageBreak/>
         <w:t>Descrever casos de uso</w:t>
       </w:r>
+      <w:bookmarkEnd w:id="3"/>
+    </w:p>
+    <w:p>
+      <w:pPr>
+        <w:pStyle w:val="Ttulo2"/>
+      </w:pPr>
+      <w:bookmarkStart w:id="4" w:name="_Toc57899226"/>
+      <w:r>
+        <w:t>Registar organização</w:t>
+      </w:r>
       <w:bookmarkEnd w:id="4"/>
     </w:p>
     <w:p>
       <w:pPr>
-        <w:pStyle w:val="Ttulo2"/>
-      </w:pPr>
-      <w:bookmarkStart w:id="5" w:name="_Toc57819706"/>
-      <w:r>
-        <w:t>Registar organização</w:t>
+        <w:pStyle w:val="Ttulo3"/>
+      </w:pPr>
+      <w:bookmarkStart w:id="5" w:name="_Toc57899227"/>
+      <w:r>
+        <w:t>Formato breve</w:t>
       </w:r>
       <w:bookmarkEnd w:id="5"/>
-    </w:p>
-    <w:p>
-      <w:pPr>
-        <w:pStyle w:val="Ttulo3"/>
-      </w:pPr>
-      <w:bookmarkStart w:id="6" w:name="_Toc57819707"/>
-      <w:r>
-        <w:t>Formato breve</w:t>
-      </w:r>
-      <w:bookmarkEnd w:id="6"/>
     </w:p>
     <w:p>
       <w:r>
@@ -5159,11 +5020,11 @@
         <w:pStyle w:val="Ttulo3"/>
         <w:ind w:left="708" w:hanging="708"/>
       </w:pPr>
-      <w:bookmarkStart w:id="7" w:name="_Toc57819708"/>
+      <w:bookmarkStart w:id="6" w:name="_Toc57899228"/>
       <w:r>
         <w:t>Formato completo</w:t>
       </w:r>
-      <w:bookmarkEnd w:id="7"/>
+      <w:bookmarkEnd w:id="6"/>
     </w:p>
     <w:p>
       <w:pPr>
@@ -5378,7 +5239,6 @@
         </w:numPr>
       </w:pPr>
       <w:r>
-        <w:lastRenderedPageBreak/>
         <w:t>O sistema solicita os dados necessários</w:t>
       </w:r>
       <w:r>
@@ -5667,6 +5527,7 @@
         </w:numPr>
       </w:pPr>
       <w:r>
+        <w:lastRenderedPageBreak/>
         <w:t>O colaborador não altera os dados. O caso de uso termina.</w:t>
       </w:r>
     </w:p>
@@ -6017,11 +5878,12 @@
       <w:pPr>
         <w:pStyle w:val="Ttulo3"/>
       </w:pPr>
-      <w:bookmarkStart w:id="8" w:name="_Toc57819709"/>
-      <w:r>
+      <w:bookmarkStart w:id="7" w:name="_Toc57899229"/>
+      <w:r>
+        <w:lastRenderedPageBreak/>
         <w:t>SSD</w:t>
       </w:r>
-      <w:bookmarkEnd w:id="8"/>
+      <w:bookmarkEnd w:id="7"/>
     </w:p>
     <w:p>
       <w:r>
@@ -6044,7 +5906,7 @@
                     <pic:cNvPicPr/>
                   </pic:nvPicPr>
                   <pic:blipFill>
-                    <a:blip r:embed="rId7">
+                    <a:blip r:embed="rId6">
                       <a:extLst>
                         <a:ext uri="{28A0092B-C50C-407E-A947-70E740481C1C}">
                           <a14:useLocalDpi xmlns:a14="http://schemas.microsoft.com/office/drawing/2010/main" val="0"/>
@@ -6075,11 +5937,11 @@
       <w:pPr>
         <w:pStyle w:val="Ttulo3"/>
       </w:pPr>
-      <w:bookmarkStart w:id="9" w:name="_Toc57819710"/>
+      <w:bookmarkStart w:id="8" w:name="_Toc57899230"/>
       <w:r>
         <w:t>Excerto do Modelo de Domínio</w:t>
       </w:r>
-      <w:bookmarkEnd w:id="9"/>
+      <w:bookmarkEnd w:id="8"/>
     </w:p>
     <w:p>
       <w:r>
@@ -6102,7 +5964,7 @@
                     <pic:cNvPicPr/>
                   </pic:nvPicPr>
                   <pic:blipFill>
-                    <a:blip r:embed="rId8">
+                    <a:blip r:embed="rId7">
                       <a:extLst>
                         <a:ext uri="{28A0092B-C50C-407E-A947-70E740481C1C}">
                           <a14:useLocalDpi xmlns:a14="http://schemas.microsoft.com/office/drawing/2010/main" val="0"/>
@@ -6133,37 +5995,36 @@
       <w:pPr>
         <w:pStyle w:val="Ttulo2"/>
       </w:pPr>
-      <w:bookmarkStart w:id="10" w:name="_Toc57819711"/>
-      <w:r>
-        <w:lastRenderedPageBreak/>
+      <w:bookmarkStart w:id="9" w:name="_Toc57899231"/>
+      <w:r>
         <w:t>Especificar colaborador</w:t>
       </w:r>
+      <w:bookmarkEnd w:id="9"/>
+    </w:p>
+    <w:p>
+      <w:pPr>
+        <w:pStyle w:val="Ttulo3"/>
+      </w:pPr>
+      <w:bookmarkStart w:id="10" w:name="_Toc57899232"/>
+      <w:r>
+        <w:t>Formato breve</w:t>
+      </w:r>
       <w:bookmarkEnd w:id="10"/>
     </w:p>
     <w:p>
+      <w:r>
+        <w:t>O Gestor de organização inicia o processo de registo de um colaborador. O sistema solicita os dados necessários. O Gestor insere os dados. O sistema valida os dados e pede confirmação. O Gestor confirma os dados. O sistema insere o colaborador como parte da organização e informa o mesmo.</w:t>
+      </w:r>
+    </w:p>
+    <w:p>
       <w:pPr>
         <w:pStyle w:val="Ttulo3"/>
       </w:pPr>
-      <w:bookmarkStart w:id="11" w:name="_Toc57819712"/>
-      <w:r>
-        <w:t>Formato breve</w:t>
+      <w:bookmarkStart w:id="11" w:name="_Toc57899233"/>
+      <w:r>
+        <w:t>Formato completo</w:t>
       </w:r>
       <w:bookmarkEnd w:id="11"/>
-    </w:p>
-    <w:p>
-      <w:r>
-        <w:t>O Gestor de organização inicia o processo de registo de um colaborador. O sistema solicita os dados necessários. O Gestor insere os dados. O sistema valida os dados e pede confirmação. O Gestor confirma os dados. O sistema insere o colaborador como parte da organização e informa o mesmo.</w:t>
-      </w:r>
-    </w:p>
-    <w:p>
-      <w:pPr>
-        <w:pStyle w:val="Ttulo3"/>
-      </w:pPr>
-      <w:bookmarkStart w:id="12" w:name="_Toc57819713"/>
-      <w:r>
-        <w:t>Formato completo</w:t>
-      </w:r>
-      <w:bookmarkEnd w:id="12"/>
     </w:p>
     <w:p>
       <w:pPr>
@@ -6214,6 +6075,7 @@
           <w:b/>
           <w:bCs/>
         </w:rPr>
+        <w:lastRenderedPageBreak/>
         <w:t>Partes interessadas e seus interesses</w:t>
       </w:r>
     </w:p>
@@ -6600,7 +6462,6 @@
         <w:ind w:left="708"/>
       </w:pPr>
       <w:r>
-        <w:lastRenderedPageBreak/>
         <w:t>6c. O sistema deteta que os dados introduzidos (ou algum subconjunto dos dados) são inválidos.</w:t>
       </w:r>
     </w:p>
@@ -6749,6 +6610,7 @@
         </w:numPr>
       </w:pPr>
       <w:r>
+        <w:lastRenderedPageBreak/>
         <w:t>Contínu</w:t>
       </w:r>
       <w:r>
@@ -6795,11 +6657,11 @@
       <w:pPr>
         <w:pStyle w:val="Ttulo3"/>
       </w:pPr>
-      <w:bookmarkStart w:id="13" w:name="_Toc57819714"/>
+      <w:bookmarkStart w:id="12" w:name="_Toc57899234"/>
       <w:r>
         <w:t>SSD</w:t>
       </w:r>
-      <w:bookmarkEnd w:id="13"/>
+      <w:bookmarkEnd w:id="12"/>
     </w:p>
     <w:p>
       <w:r>
@@ -6822,7 +6684,7 @@
                     <pic:cNvPicPr/>
                   </pic:nvPicPr>
                   <pic:blipFill>
-                    <a:blip r:embed="rId9" cstate="print">
+                    <a:blip r:embed="rId8" cstate="print">
                       <a:extLst>
                         <a:ext uri="{28A0092B-C50C-407E-A947-70E740481C1C}">
                           <a14:useLocalDpi xmlns:a14="http://schemas.microsoft.com/office/drawing/2010/main" val="0"/>
@@ -6853,12 +6715,11 @@
       <w:pPr>
         <w:pStyle w:val="Ttulo3"/>
       </w:pPr>
-      <w:bookmarkStart w:id="14" w:name="_Toc57819715"/>
-      <w:r>
-        <w:lastRenderedPageBreak/>
+      <w:bookmarkStart w:id="13" w:name="_Toc57899235"/>
+      <w:r>
         <w:t>SSD Completo</w:t>
       </w:r>
-      <w:bookmarkEnd w:id="14"/>
+      <w:bookmarkEnd w:id="13"/>
     </w:p>
     <w:p>
       <w:r>
@@ -6881,7 +6742,7 @@
                     <pic:cNvPicPr/>
                   </pic:nvPicPr>
                   <pic:blipFill>
-                    <a:blip r:embed="rId10">
+                    <a:blip r:embed="rId9">
                       <a:extLst>
                         <a:ext uri="{28A0092B-C50C-407E-A947-70E740481C1C}">
                           <a14:useLocalDpi xmlns:a14="http://schemas.microsoft.com/office/drawing/2010/main" val="0"/>
@@ -6912,11 +6773,12 @@
       <w:pPr>
         <w:pStyle w:val="Ttulo3"/>
       </w:pPr>
-      <w:bookmarkStart w:id="15" w:name="_Toc57819716"/>
-      <w:r>
+      <w:bookmarkStart w:id="14" w:name="_Toc57899236"/>
+      <w:r>
+        <w:lastRenderedPageBreak/>
         <w:t>Diagrama de classe completo</w:t>
       </w:r>
-      <w:bookmarkEnd w:id="15"/>
+      <w:bookmarkEnd w:id="14"/>
     </w:p>
     <w:p>
       <w:r>
@@ -6939,7 +6801,7 @@
                     <pic:cNvPicPr/>
                   </pic:nvPicPr>
                   <pic:blipFill>
-                    <a:blip r:embed="rId11">
+                    <a:blip r:embed="rId10">
                       <a:extLst>
                         <a:ext uri="{28A0092B-C50C-407E-A947-70E740481C1C}">
                           <a14:useLocalDpi xmlns:a14="http://schemas.microsoft.com/office/drawing/2010/main" val="0"/>
@@ -6971,11 +6833,11 @@
       <w:pPr>
         <w:pStyle w:val="Ttulo3"/>
       </w:pPr>
-      <w:bookmarkStart w:id="16" w:name="_Toc57819717"/>
+      <w:bookmarkStart w:id="15" w:name="_Toc57899237"/>
       <w:r>
         <w:t>Excerto Modelo de Domínio</w:t>
       </w:r>
-      <w:bookmarkEnd w:id="16"/>
+      <w:bookmarkEnd w:id="15"/>
     </w:p>
     <w:p/>
     <w:p>
@@ -6999,7 +6861,7 @@
                     <pic:cNvPicPr/>
                   </pic:nvPicPr>
                   <pic:blipFill>
-                    <a:blip r:embed="rId12">
+                    <a:blip r:embed="rId11">
                       <a:extLst>
                         <a:ext uri="{28A0092B-C50C-407E-A947-70E740481C1C}">
                           <a14:useLocalDpi xmlns:a14="http://schemas.microsoft.com/office/drawing/2010/main" val="0"/>
@@ -7030,47 +6892,46 @@
       <w:pPr>
         <w:pStyle w:val="Ttulo2"/>
       </w:pPr>
-      <w:bookmarkStart w:id="17" w:name="_Hlk56585423"/>
-      <w:bookmarkStart w:id="18" w:name="_Toc57819718"/>
-      <w:r>
-        <w:lastRenderedPageBreak/>
+      <w:bookmarkStart w:id="16" w:name="_Hlk56585423"/>
+      <w:bookmarkStart w:id="17" w:name="_Toc57899238"/>
+      <w:r>
         <w:t>E</w:t>
       </w:r>
       <w:r>
         <w:t>specificar tarefa</w:t>
       </w:r>
+      <w:bookmarkEnd w:id="17"/>
+    </w:p>
+    <w:p>
+      <w:pPr>
+        <w:pStyle w:val="Ttulo3"/>
+      </w:pPr>
+      <w:bookmarkStart w:id="18" w:name="_Toc57899239"/>
+      <w:r>
+        <w:t>Formato breve</w:t>
+      </w:r>
       <w:bookmarkEnd w:id="18"/>
     </w:p>
     <w:p>
+      <w:r>
+        <w:t>O colaborador da organização inicia a especificação de uma nova tarefa. O sistema solicita os dados necessários (referência única, designação, descrição informal, descrição de caráter técnico, estimativa de duração e custo, categoria em que a tarefa se enquadra). O colaborador introduz os dados solicitados.</w:t>
+      </w:r>
+      <w:r>
+        <w:t xml:space="preserve"> O sistema valida e apresenta os dados ao colaborador, pedindo que os confirme. O colaborador confirma. O sistema regista os dados.</w:t>
+      </w:r>
+    </w:p>
+    <w:p>
       <w:pPr>
         <w:pStyle w:val="Ttulo3"/>
       </w:pPr>
-      <w:bookmarkStart w:id="19" w:name="_Toc57819719"/>
-      <w:r>
-        <w:t>Formato breve</w:t>
+      <w:bookmarkStart w:id="19" w:name="_Toc57899240"/>
+      <w:r>
+        <w:t xml:space="preserve">Formato </w:t>
+      </w:r>
+      <w:r>
+        <w:t>completo</w:t>
       </w:r>
       <w:bookmarkEnd w:id="19"/>
-    </w:p>
-    <w:p>
-      <w:r>
-        <w:t>O colaborador da organização inicia a especificação de uma nova tarefa. O sistema solicita os dados necessários (referência única, designação, descrição informal, descrição de caráter técnico, estimativa de duração e custo, categoria em que a tarefa se enquadra). O colaborador introduz os dados solicitados.</w:t>
-      </w:r>
-      <w:r>
-        <w:t xml:space="preserve"> O sistema valida e apresenta os dados ao colaborador, pedindo que os confirme. O colaborador confirma. O sistema regista os dados.</w:t>
-      </w:r>
-    </w:p>
-    <w:p>
-      <w:pPr>
-        <w:pStyle w:val="Ttulo3"/>
-      </w:pPr>
-      <w:bookmarkStart w:id="20" w:name="_Toc57819720"/>
-      <w:r>
-        <w:t xml:space="preserve">Formato </w:t>
-      </w:r>
-      <w:r>
-        <w:t>completo</w:t>
-      </w:r>
-      <w:bookmarkEnd w:id="20"/>
     </w:p>
     <w:p>
       <w:pPr>
@@ -7241,6 +7102,7 @@
           <w:b/>
           <w:bCs/>
         </w:rPr>
+        <w:lastRenderedPageBreak/>
         <w:t>Cenário de sucesso principal (ou fluxo básico)</w:t>
       </w:r>
     </w:p>
@@ -7543,7 +7405,6 @@
         </w:numPr>
       </w:pPr>
       <w:r>
-        <w:lastRenderedPageBreak/>
         <w:t xml:space="preserve">O sistema alerta o </w:t>
       </w:r>
       <w:r>
@@ -7794,11 +7655,12 @@
       <w:pPr>
         <w:pStyle w:val="Ttulo3"/>
       </w:pPr>
-      <w:bookmarkStart w:id="21" w:name="_Toc57819721"/>
-      <w:r>
+      <w:bookmarkStart w:id="20" w:name="_Toc57899241"/>
+      <w:r>
+        <w:lastRenderedPageBreak/>
         <w:t>SSD</w:t>
       </w:r>
-      <w:bookmarkEnd w:id="21"/>
+      <w:bookmarkEnd w:id="20"/>
     </w:p>
     <w:p>
       <w:r>
@@ -7823,7 +7685,7 @@
                     </pic:cNvPicPr>
                   </pic:nvPicPr>
                   <pic:blipFill>
-                    <a:blip r:embed="rId13" cstate="print">
+                    <a:blip r:embed="rId12" cstate="print">
                       <a:extLst>
                         <a:ext uri="{28A0092B-C50C-407E-A947-70E740481C1C}">
                           <a14:useLocalDpi xmlns:a14="http://schemas.microsoft.com/office/drawing/2010/main" val="0"/>
@@ -7859,12 +7721,11 @@
       <w:pPr>
         <w:pStyle w:val="Ttulo3"/>
       </w:pPr>
-      <w:bookmarkStart w:id="22" w:name="_Toc57819722"/>
-      <w:r>
-        <w:lastRenderedPageBreak/>
+      <w:bookmarkStart w:id="21" w:name="_Toc57899242"/>
+      <w:r>
         <w:t>Excerto Modelo de Domínio</w:t>
       </w:r>
-      <w:bookmarkEnd w:id="22"/>
+      <w:bookmarkEnd w:id="21"/>
     </w:p>
     <w:p>
       <w:r>
@@ -7887,7 +7748,7 @@
                     <pic:cNvPicPr/>
                   </pic:nvPicPr>
                   <pic:blipFill>
-                    <a:blip r:embed="rId14">
+                    <a:blip r:embed="rId13">
                       <a:extLst>
                         <a:ext uri="{28A0092B-C50C-407E-A947-70E740481C1C}">
                           <a14:useLocalDpi xmlns:a14="http://schemas.microsoft.com/office/drawing/2010/main" val="0"/>
@@ -7919,55 +7780,56 @@
       <w:pPr>
         <w:pStyle w:val="Ttulo2"/>
       </w:pPr>
-      <w:bookmarkStart w:id="23" w:name="_Toc57819723"/>
-      <w:bookmarkEnd w:id="17"/>
+      <w:bookmarkStart w:id="22" w:name="_Toc57899243"/>
+      <w:bookmarkEnd w:id="16"/>
       <w:r>
         <w:t>Definir categoria da tarefa</w:t>
       </w:r>
+      <w:bookmarkEnd w:id="22"/>
+    </w:p>
+    <w:p>
+      <w:pPr>
+        <w:pStyle w:val="Ttulo3"/>
+      </w:pPr>
+      <w:bookmarkStart w:id="23" w:name="_Toc56506355"/>
+      <w:bookmarkStart w:id="24" w:name="_Toc57899244"/>
+      <w:r>
+        <w:t>Formato breve</w:t>
+      </w:r>
       <w:bookmarkEnd w:id="23"/>
+      <w:bookmarkEnd w:id="24"/>
+    </w:p>
+    <w:p>
+      <w:r>
+        <w:t xml:space="preserve">O administrativo inicia </w:t>
+      </w:r>
+      <w:r>
+        <w:t xml:space="preserve">o processo de definição de uma nova categoria de tarefa. O sistema solicita os dados necessários. O administrativo introduz os dados solicitados. O sistema mostra a lista de áreas de atividade. O administrativo seleciona uma área de atividade para a nova categoria de tarefa. O sistema valida e mostra os dados, pedindo confirmação. O </w:t>
+      </w:r>
+      <w:r>
+        <w:t xml:space="preserve">administrativo confirma os dados. O sistema </w:t>
+      </w:r>
+      <w:proofErr w:type="gramStart"/>
+      <w:r>
+        <w:t>cria a nova</w:t>
+      </w:r>
+      <w:proofErr w:type="gramEnd"/>
+      <w:r>
+        <w:t xml:space="preserve"> categoria da tarefa.</w:t>
+      </w:r>
     </w:p>
     <w:p>
       <w:pPr>
         <w:pStyle w:val="Ttulo3"/>
       </w:pPr>
-      <w:bookmarkStart w:id="24" w:name="_Toc56506355"/>
-      <w:bookmarkStart w:id="25" w:name="_Toc57819724"/>
-      <w:r>
-        <w:t>Formato breve</w:t>
-      </w:r>
-      <w:bookmarkEnd w:id="24"/>
+      <w:bookmarkStart w:id="25" w:name="_Toc56506356"/>
+      <w:bookmarkStart w:id="26" w:name="_Toc57899245"/>
+      <w:r>
+        <w:lastRenderedPageBreak/>
+        <w:t>Formato completo</w:t>
+      </w:r>
       <w:bookmarkEnd w:id="25"/>
-    </w:p>
-    <w:p>
-      <w:r>
-        <w:t xml:space="preserve">O administrativo inicia </w:t>
-      </w:r>
-      <w:r>
-        <w:t xml:space="preserve">o processo de definição de uma nova categoria de tarefa. O sistema solicita os dados necessários. O administrativo introduz os dados solicitados. O sistema mostra a lista de áreas de atividade. O administrativo seleciona uma área de atividade para a nova categoria de tarefa. O sistema valida e mostra os dados, pedindo confirmação. O </w:t>
-      </w:r>
-      <w:r>
-        <w:t xml:space="preserve">administrativo confirma os dados. O sistema </w:t>
-      </w:r>
-      <w:proofErr w:type="gramStart"/>
-      <w:r>
-        <w:t>cria a nova</w:t>
-      </w:r>
-      <w:proofErr w:type="gramEnd"/>
-      <w:r>
-        <w:t xml:space="preserve"> categoria da tarefa.</w:t>
-      </w:r>
-    </w:p>
-    <w:p>
-      <w:pPr>
-        <w:pStyle w:val="Ttulo3"/>
-      </w:pPr>
-      <w:bookmarkStart w:id="26" w:name="_Toc56506356"/>
-      <w:bookmarkStart w:id="27" w:name="_Toc57819725"/>
-      <w:r>
-        <w:t>Formato completo</w:t>
-      </w:r>
       <w:bookmarkEnd w:id="26"/>
-      <w:bookmarkEnd w:id="27"/>
     </w:p>
     <w:p>
       <w:pPr>
@@ -8310,7 +8172,6 @@
         </w:numPr>
       </w:pPr>
       <w:r>
-        <w:lastRenderedPageBreak/>
         <w:t>O sistema solicita indicação do seu caráter (i.e. obrigatória ou desejável).</w:t>
       </w:r>
     </w:p>
@@ -8545,6 +8406,7 @@
         <w:ind w:left="708"/>
       </w:pPr>
       <w:r>
+        <w:lastRenderedPageBreak/>
         <w:t>7</w:t>
       </w:r>
       <w:r>
@@ -8783,7 +8645,6 @@
         </w:numPr>
       </w:pPr>
       <w:r>
-        <w:lastRenderedPageBreak/>
         <w:t xml:space="preserve">O sistema alerta o </w:t>
       </w:r>
       <w:r>
@@ -9025,13 +8886,14 @@
       <w:pPr>
         <w:pStyle w:val="Ttulo3"/>
       </w:pPr>
-      <w:bookmarkStart w:id="28" w:name="_Toc56506357"/>
-      <w:bookmarkStart w:id="29" w:name="_Toc57819726"/>
-      <w:r>
+      <w:bookmarkStart w:id="27" w:name="_Toc56506357"/>
+      <w:bookmarkStart w:id="28" w:name="_Toc57899246"/>
+      <w:r>
+        <w:lastRenderedPageBreak/>
         <w:t>SSD</w:t>
       </w:r>
+      <w:bookmarkEnd w:id="27"/>
       <w:bookmarkEnd w:id="28"/>
-      <w:bookmarkEnd w:id="29"/>
     </w:p>
     <w:p>
       <w:r>
@@ -9056,7 +8918,7 @@
                     </pic:cNvPicPr>
                   </pic:nvPicPr>
                   <pic:blipFill>
-                    <a:blip r:embed="rId15" cstate="print">
+                    <a:blip r:embed="rId14" cstate="print">
                       <a:extLst>
                         <a:ext uri="{28A0092B-C50C-407E-A947-70E740481C1C}">
                           <a14:useLocalDpi xmlns:a14="http://schemas.microsoft.com/office/drawing/2010/main" val="0"/>
@@ -9092,12 +8954,11 @@
       <w:pPr>
         <w:pStyle w:val="Ttulo3"/>
       </w:pPr>
-      <w:bookmarkStart w:id="30" w:name="_Toc57819727"/>
-      <w:r>
-        <w:lastRenderedPageBreak/>
+      <w:bookmarkStart w:id="29" w:name="_Toc57899247"/>
+      <w:r>
         <w:t>Excerto Modelo de Domínio</w:t>
       </w:r>
-      <w:bookmarkEnd w:id="30"/>
+      <w:bookmarkEnd w:id="29"/>
     </w:p>
     <w:p>
       <w:r>
@@ -9120,7 +8981,7 @@
                     <pic:cNvPicPr/>
                   </pic:nvPicPr>
                   <pic:blipFill>
-                    <a:blip r:embed="rId16">
+                    <a:blip r:embed="rId15">
                       <a:extLst>
                         <a:ext uri="{28A0092B-C50C-407E-A947-70E740481C1C}">
                           <a14:useLocalDpi xmlns:a14="http://schemas.microsoft.com/office/drawing/2010/main" val="0"/>
@@ -9151,44 +9012,45 @@
       <w:pPr>
         <w:pStyle w:val="Ttulo2"/>
       </w:pPr>
-      <w:bookmarkStart w:id="31" w:name="_Toc57819728"/>
+      <w:bookmarkStart w:id="30" w:name="_Toc57899248"/>
       <w:r>
         <w:t>Definir competência técnica</w:t>
       </w:r>
+      <w:bookmarkEnd w:id="30"/>
+    </w:p>
+    <w:p>
+      <w:pPr>
+        <w:pStyle w:val="Ttulo3"/>
+      </w:pPr>
+      <w:bookmarkStart w:id="31" w:name="_Toc57899249"/>
+      <w:r>
+        <w:t>Formato breve</w:t>
+      </w:r>
       <w:bookmarkEnd w:id="31"/>
     </w:p>
     <w:p>
+      <w:r>
+        <w:t xml:space="preserve">O administrativo inicia o processo de definição de uma nova competência técnica. O sistema solicita os dados necessários. O administrativo introduz os dados solicitados. O sistema mostra a lista de áreas de atividade. O administrativo seleciona uma área de atividade para a nova competência técnica. O sistema valida e mostra os dados, pedindo confirmação. O administrativo confirma os dados. O sistema </w:t>
+      </w:r>
+      <w:proofErr w:type="gramStart"/>
+      <w:r>
+        <w:t>cria a nova</w:t>
+      </w:r>
+      <w:proofErr w:type="gramEnd"/>
+      <w:r>
+        <w:t xml:space="preserve"> competência técnica.</w:t>
+      </w:r>
+    </w:p>
+    <w:p>
       <w:pPr>
         <w:pStyle w:val="Ttulo3"/>
       </w:pPr>
-      <w:bookmarkStart w:id="32" w:name="_Toc57819729"/>
-      <w:r>
-        <w:t>Formato breve</w:t>
+      <w:bookmarkStart w:id="32" w:name="_Toc57899250"/>
+      <w:r>
+        <w:lastRenderedPageBreak/>
+        <w:t>Formato completo</w:t>
       </w:r>
       <w:bookmarkEnd w:id="32"/>
-    </w:p>
-    <w:p>
-      <w:r>
-        <w:t xml:space="preserve">O administrativo inicia o processo de definição de uma nova competência técnica. O sistema solicita os dados necessários. O administrativo introduz os dados solicitados. O sistema mostra a lista de áreas de atividade. O administrativo seleciona uma área de atividade para a nova competência técnica. O sistema valida e mostra os dados, pedindo confirmação. O administrativo confirma os dados. O sistema </w:t>
-      </w:r>
-      <w:proofErr w:type="gramStart"/>
-      <w:r>
-        <w:t>cria a nova</w:t>
-      </w:r>
-      <w:proofErr w:type="gramEnd"/>
-      <w:r>
-        <w:t xml:space="preserve"> competência técnica.</w:t>
-      </w:r>
-    </w:p>
-    <w:p>
-      <w:pPr>
-        <w:pStyle w:val="Ttulo3"/>
-      </w:pPr>
-      <w:bookmarkStart w:id="33" w:name="_Toc57819730"/>
-      <w:r>
-        <w:t>Formato completo</w:t>
-      </w:r>
-      <w:bookmarkEnd w:id="33"/>
     </w:p>
     <w:p>
       <w:pPr>
@@ -9513,7 +9375,6 @@
         </w:numPr>
       </w:pPr>
       <w:r>
-        <w:lastRenderedPageBreak/>
         <w:t>O sistema regista a nova competência técnica na plataforma.</w:t>
       </w:r>
     </w:p>
@@ -9710,6 +9571,7 @@
         </w:numPr>
       </w:pPr>
       <w:r>
+        <w:lastRenderedPageBreak/>
         <w:t>O sistema alerta o administrativo para o facto.</w:t>
       </w:r>
     </w:p>
@@ -9742,10 +9604,7 @@
         <w:ind w:left="708"/>
       </w:pPr>
       <w:r>
-        <w:t>7a</w:t>
-      </w:r>
-      <w:r>
-        <w:t>. O sistema deteta que os dados introduzidos (ou algum subconjunto dos dados) são inválidos.</w:t>
+        <w:t>7a. O sistema deteta que os dados introduzidos (ou algum subconjunto dos dados) são inválidos.</w:t>
       </w:r>
     </w:p>
     <w:p>
@@ -9789,10 +9648,7 @@
         <w:ind w:left="708"/>
       </w:pPr>
       <w:r>
-        <w:t xml:space="preserve">7b. O sistema deteta que </w:t>
-      </w:r>
-      <w:r>
-        <w:t>existem dados em falta.</w:t>
+        <w:t>7b. O sistema deteta que existem dados em falta.</w:t>
       </w:r>
     </w:p>
     <w:p>
@@ -9996,7 +9852,6 @@
         </w:rPr>
       </w:pPr>
       <w:r>
-        <w:lastRenderedPageBreak/>
         <w:t>Todos os dados são obrigatórios para a especificação de uma competência técnica?</w:t>
       </w:r>
     </w:p>
@@ -10020,11 +9875,12 @@
       <w:pPr>
         <w:pStyle w:val="Ttulo3"/>
       </w:pPr>
-      <w:bookmarkStart w:id="34" w:name="_Toc57819731"/>
-      <w:r>
+      <w:bookmarkStart w:id="33" w:name="_Toc57899251"/>
+      <w:r>
+        <w:lastRenderedPageBreak/>
         <w:t>SSD</w:t>
       </w:r>
-      <w:bookmarkEnd w:id="34"/>
+      <w:bookmarkEnd w:id="33"/>
     </w:p>
     <w:p>
       <w:r>
@@ -10047,7 +9903,7 @@
                     <pic:cNvPicPr/>
                   </pic:nvPicPr>
                   <pic:blipFill>
-                    <a:blip r:embed="rId17">
+                    <a:blip r:embed="rId16">
                       <a:extLst>
                         <a:ext uri="{28A0092B-C50C-407E-A947-70E740481C1C}">
                           <a14:useLocalDpi xmlns:a14="http://schemas.microsoft.com/office/drawing/2010/main" val="0"/>
@@ -10078,11 +9934,11 @@
       <w:pPr>
         <w:pStyle w:val="Ttulo3"/>
       </w:pPr>
-      <w:bookmarkStart w:id="35" w:name="_Toc57819732"/>
+      <w:bookmarkStart w:id="34" w:name="_Toc57899252"/>
       <w:r>
         <w:t>Excerto Modelo de Domínio</w:t>
       </w:r>
-      <w:bookmarkEnd w:id="35"/>
+      <w:bookmarkEnd w:id="34"/>
     </w:p>
     <w:p>
       <w:r>
@@ -10105,7 +9961,7 @@
                     <pic:cNvPicPr/>
                   </pic:nvPicPr>
                   <pic:blipFill>
-                    <a:blip r:embed="rId18">
+                    <a:blip r:embed="rId17">
                       <a:extLst>
                         <a:ext uri="{28A0092B-C50C-407E-A947-70E740481C1C}">
                           <a14:useLocalDpi xmlns:a14="http://schemas.microsoft.com/office/drawing/2010/main" val="0"/>
@@ -10137,43 +9993,46 @@
       <w:pPr>
         <w:pStyle w:val="Ttulo2"/>
       </w:pPr>
-      <w:bookmarkStart w:id="36" w:name="_Toc57819733"/>
+      <w:bookmarkStart w:id="35" w:name="_Toc57899253"/>
+      <w:r>
+        <w:t>Definir área de atividade</w:t>
+      </w:r>
+      <w:bookmarkEnd w:id="35"/>
+    </w:p>
+    <w:p>
+      <w:pPr>
+        <w:pStyle w:val="Ttulo3"/>
+      </w:pPr>
+      <w:bookmarkStart w:id="36" w:name="_Toc57899254"/>
+      <w:r>
+        <w:t>Formato breve</w:t>
+      </w:r>
+      <w:bookmarkEnd w:id="36"/>
+    </w:p>
+    <w:p>
+      <w:r>
+        <w:t xml:space="preserve">O </w:t>
+      </w:r>
+      <w:r>
+        <w:t>administrativo inicia o processo de definição de uma nova área de atividade. O sistema solicita os dados necessários</w:t>
+      </w:r>
+      <w:r>
+        <w:t xml:space="preserve">. O administrativo introduz os dados necessários. O sistema valida </w:t>
+      </w:r>
       <w:r>
         <w:lastRenderedPageBreak/>
-        <w:t>Definir área de atividade</w:t>
-      </w:r>
-      <w:bookmarkEnd w:id="36"/>
+        <w:t>e mostra os dados, pedindo confirmação. O administrativo confirma os dados introduzidos. O sistema cria a área de atividade na plataforma.</w:t>
+      </w:r>
     </w:p>
     <w:p>
       <w:pPr>
         <w:pStyle w:val="Ttulo3"/>
       </w:pPr>
-      <w:bookmarkStart w:id="37" w:name="_Toc57819734"/>
-      <w:r>
-        <w:t>Formato breve</w:t>
+      <w:bookmarkStart w:id="37" w:name="_Toc57899255"/>
+      <w:r>
+        <w:t>Formato completo</w:t>
       </w:r>
       <w:bookmarkEnd w:id="37"/>
-    </w:p>
-    <w:p>
-      <w:r>
-        <w:t xml:space="preserve">O </w:t>
-      </w:r>
-      <w:r>
-        <w:t>administrativo inicia o processo de definição de uma nova área de atividade. O sistema solicita os dados necessários</w:t>
-      </w:r>
-      <w:r>
-        <w:t>. O administrativo introduz os dados necessários. O sistema valida e mostra os dados, pedindo confirmação. O administrativo confirma os dados introduzidos. O sistema cria a área de atividade na plataforma.</w:t>
-      </w:r>
-    </w:p>
-    <w:p>
-      <w:pPr>
-        <w:pStyle w:val="Ttulo3"/>
-      </w:pPr>
-      <w:bookmarkStart w:id="38" w:name="_Toc57819735"/>
-      <w:r>
-        <w:t>Formato completo</w:t>
-      </w:r>
-      <w:bookmarkEnd w:id="38"/>
     </w:p>
     <w:p>
       <w:pPr>
@@ -10666,7 +10525,6 @@
         </w:numPr>
       </w:pPr>
       <w:r>
-        <w:lastRenderedPageBreak/>
         <w:t>O sistema permite a sua alteração (passo 3).</w:t>
       </w:r>
     </w:p>
@@ -10765,6 +10623,7 @@
           <w:b/>
           <w:bCs/>
         </w:rPr>
+        <w:lastRenderedPageBreak/>
         <w:t>--</w:t>
       </w:r>
     </w:p>
@@ -10859,11 +10718,11 @@
       <w:pPr>
         <w:pStyle w:val="Ttulo3"/>
       </w:pPr>
-      <w:bookmarkStart w:id="39" w:name="_Toc57819736"/>
+      <w:bookmarkStart w:id="38" w:name="_Toc57899256"/>
       <w:r>
         <w:t>SSD</w:t>
       </w:r>
-      <w:bookmarkEnd w:id="39"/>
+      <w:bookmarkEnd w:id="38"/>
     </w:p>
     <w:p>
       <w:r>
@@ -10888,7 +10747,7 @@
                     </pic:cNvPicPr>
                   </pic:nvPicPr>
                   <pic:blipFill>
-                    <a:blip r:embed="rId19" cstate="print">
+                    <a:blip r:embed="rId18" cstate="print">
                       <a:extLst>
                         <a:ext uri="{28A0092B-C50C-407E-A947-70E740481C1C}">
                           <a14:useLocalDpi xmlns:a14="http://schemas.microsoft.com/office/drawing/2010/main" val="0"/>
@@ -10925,12 +10784,12 @@
         <w:pStyle w:val="Ttulo3"/>
         <w:ind w:left="708" w:hanging="708"/>
       </w:pPr>
-      <w:bookmarkStart w:id="40" w:name="_Toc57819737"/>
+      <w:bookmarkStart w:id="39" w:name="_Toc57899257"/>
       <w:r>
         <w:lastRenderedPageBreak/>
         <w:t>SSD Formato Completo</w:t>
       </w:r>
-      <w:bookmarkEnd w:id="40"/>
+      <w:bookmarkEnd w:id="39"/>
     </w:p>
     <w:p>
       <w:r>
@@ -10953,7 +10812,7 @@
                     <pic:cNvPicPr/>
                   </pic:nvPicPr>
                   <pic:blipFill>
-                    <a:blip r:embed="rId20">
+                    <a:blip r:embed="rId19">
                       <a:extLst>
                         <a:ext uri="{28A0092B-C50C-407E-A947-70E740481C1C}">
                           <a14:useLocalDpi xmlns:a14="http://schemas.microsoft.com/office/drawing/2010/main" val="0"/>
@@ -10985,11 +10844,11 @@
       <w:pPr>
         <w:pStyle w:val="Ttulo3"/>
       </w:pPr>
-      <w:bookmarkStart w:id="41" w:name="_Toc57819738"/>
+      <w:bookmarkStart w:id="40" w:name="_Toc57899258"/>
       <w:r>
         <w:t>Excerto Modelo de Domínio</w:t>
       </w:r>
-      <w:bookmarkEnd w:id="41"/>
+      <w:bookmarkEnd w:id="40"/>
     </w:p>
     <w:p>
       <w:r>
@@ -11012,7 +10871,7 @@
                     <pic:cNvPicPr/>
                   </pic:nvPicPr>
                   <pic:blipFill>
-                    <a:blip r:embed="rId21">
+                    <a:blip r:embed="rId20">
                       <a:extLst>
                         <a:ext uri="{28A0092B-C50C-407E-A947-70E740481C1C}">
                           <a14:useLocalDpi xmlns:a14="http://schemas.microsoft.com/office/drawing/2010/main" val="0"/>
@@ -11043,21 +10902,21 @@
       <w:pPr>
         <w:pStyle w:val="Ttulo2"/>
       </w:pPr>
-      <w:bookmarkStart w:id="42" w:name="_Toc57819739"/>
+      <w:bookmarkStart w:id="41" w:name="_Toc57899259"/>
       <w:r>
         <w:t>Registar freelancer</w:t>
       </w:r>
+      <w:bookmarkEnd w:id="41"/>
+    </w:p>
+    <w:p>
+      <w:pPr>
+        <w:pStyle w:val="Ttulo3"/>
+      </w:pPr>
+      <w:bookmarkStart w:id="42" w:name="_Toc57899260"/>
+      <w:r>
+        <w:t>Formato breve</w:t>
+      </w:r>
       <w:bookmarkEnd w:id="42"/>
-    </w:p>
-    <w:p>
-      <w:pPr>
-        <w:pStyle w:val="Ttulo3"/>
-      </w:pPr>
-      <w:bookmarkStart w:id="43" w:name="_Toc57819740"/>
-      <w:r>
-        <w:t>Formato breve</w:t>
-      </w:r>
-      <w:bookmarkEnd w:id="43"/>
     </w:p>
     <w:p>
       <w:r>
@@ -11069,11 +10928,11 @@
         <w:pStyle w:val="Ttulo3"/>
         <w:ind w:left="708" w:hanging="708"/>
       </w:pPr>
-      <w:bookmarkStart w:id="44" w:name="_Toc57819741"/>
+      <w:bookmarkStart w:id="43" w:name="_Toc57899261"/>
       <w:r>
         <w:t>Formato completo</w:t>
       </w:r>
-      <w:bookmarkEnd w:id="44"/>
+      <w:bookmarkEnd w:id="43"/>
     </w:p>
     <w:p>
       <w:pPr>
@@ -12027,12 +11886,12 @@
       <w:pPr>
         <w:pStyle w:val="Ttulo3"/>
       </w:pPr>
-      <w:bookmarkStart w:id="45" w:name="_Toc57819742"/>
+      <w:bookmarkStart w:id="44" w:name="_Toc57899262"/>
       <w:r>
         <w:lastRenderedPageBreak/>
         <w:t>SSD</w:t>
       </w:r>
-      <w:bookmarkEnd w:id="45"/>
+      <w:bookmarkEnd w:id="44"/>
     </w:p>
     <w:p>
       <w:r>
@@ -12055,7 +11914,7 @@
                     <pic:cNvPicPr/>
                   </pic:nvPicPr>
                   <pic:blipFill>
-                    <a:blip r:embed="rId22">
+                    <a:blip r:embed="rId21">
                       <a:extLst>
                         <a:ext uri="{28A0092B-C50C-407E-A947-70E740481C1C}">
                           <a14:useLocalDpi xmlns:a14="http://schemas.microsoft.com/office/drawing/2010/main" val="0"/>
@@ -12087,36 +11946,36 @@
       <w:pPr>
         <w:pStyle w:val="Ttulo2"/>
       </w:pPr>
-      <w:bookmarkStart w:id="46" w:name="_Toc57819743"/>
+      <w:bookmarkStart w:id="45" w:name="_Toc57899263"/>
       <w:r>
         <w:t>Publicar tarefa</w:t>
       </w:r>
+      <w:bookmarkEnd w:id="45"/>
+    </w:p>
+    <w:p>
+      <w:pPr>
+        <w:pStyle w:val="Ttulo3"/>
+      </w:pPr>
+      <w:bookmarkStart w:id="46" w:name="_Toc57899264"/>
+      <w:r>
+        <w:t>Formato breve</w:t>
+      </w:r>
       <w:bookmarkEnd w:id="46"/>
     </w:p>
     <w:p>
+      <w:r>
+        <w:t>O Gestor de organização dá início á publicação de uma nova tarefa. O sistema pede os dados necessários. O gestor introduz os dados solicitados. O sistema valida e mostra os dados, pedindo confirmação. O gestor confirma os dados. O sistema publica a tarefa e altera o seu estado para “publicada”.</w:t>
+      </w:r>
+    </w:p>
+    <w:p>
       <w:pPr>
         <w:pStyle w:val="Ttulo3"/>
       </w:pPr>
-      <w:bookmarkStart w:id="47" w:name="_Toc57819744"/>
-      <w:r>
-        <w:t>Formato breve</w:t>
+      <w:bookmarkStart w:id="47" w:name="_Toc57899265"/>
+      <w:r>
+        <w:t>Formato completo</w:t>
       </w:r>
       <w:bookmarkEnd w:id="47"/>
-    </w:p>
-    <w:p>
-      <w:r>
-        <w:t>O Gestor de organização dá início á publicação de uma nova tarefa. O sistema pede os dados necessários. O gestor introduz os dados solicitados. O sistema valida e mostra os dados, pedindo confirmação. O gestor confirma os dados. O sistema publica a tarefa e altera o seu estado para “publicada”.</w:t>
-      </w:r>
-    </w:p>
-    <w:p>
-      <w:pPr>
-        <w:pStyle w:val="Ttulo3"/>
-      </w:pPr>
-      <w:bookmarkStart w:id="48" w:name="_Toc57819745"/>
-      <w:r>
-        <w:t>Formato completo</w:t>
-      </w:r>
-      <w:bookmarkEnd w:id="48"/>
     </w:p>
     <w:p>
       <w:pPr>
@@ -12743,12 +12602,12 @@
       <w:pPr>
         <w:pStyle w:val="Ttulo3"/>
       </w:pPr>
-      <w:bookmarkStart w:id="49" w:name="_Toc57819746"/>
+      <w:bookmarkStart w:id="48" w:name="_Toc57899266"/>
       <w:r>
         <w:lastRenderedPageBreak/>
         <w:t>SSD</w:t>
       </w:r>
-      <w:bookmarkEnd w:id="49"/>
+      <w:bookmarkEnd w:id="48"/>
     </w:p>
     <w:p>
       <w:r>
@@ -12771,7 +12630,7 @@
                     <pic:cNvPicPr/>
                   </pic:nvPicPr>
                   <pic:blipFill>
-                    <a:blip r:embed="rId23" cstate="print">
+                    <a:blip r:embed="rId22" cstate="print">
                       <a:extLst>
                         <a:ext uri="{28A0092B-C50C-407E-A947-70E740481C1C}">
                           <a14:useLocalDpi xmlns:a14="http://schemas.microsoft.com/office/drawing/2010/main" val="0"/>
@@ -12802,36 +12661,36 @@
       <w:pPr>
         <w:pStyle w:val="Ttulo2"/>
       </w:pPr>
-      <w:bookmarkStart w:id="50" w:name="_Toc57819747"/>
+      <w:bookmarkStart w:id="49" w:name="_Toc57899267"/>
       <w:r>
         <w:t>Efetuar candidatura</w:t>
       </w:r>
+      <w:bookmarkEnd w:id="49"/>
+    </w:p>
+    <w:p>
+      <w:pPr>
+        <w:pStyle w:val="Ttulo3"/>
+      </w:pPr>
+      <w:bookmarkStart w:id="50" w:name="_Toc57899268"/>
+      <w:r>
+        <w:t>Formato breve</w:t>
+      </w:r>
       <w:bookmarkEnd w:id="50"/>
     </w:p>
     <w:p>
+      <w:r>
+        <w:t>O freelancer inicia o processo de candidatura a uma tarefa. O sistema pede para introduzir os dados necessários. O freelancer insere os dados pedidos. O sistema valida e mostra os dados, pedindo confirmação. O freelancer confirma os dados. O sistema regista a candidatura e a tarefa passa para o estado “candidatada”.</w:t>
+      </w:r>
+    </w:p>
+    <w:p>
       <w:pPr>
         <w:pStyle w:val="Ttulo3"/>
       </w:pPr>
-      <w:bookmarkStart w:id="51" w:name="_Toc57819748"/>
-      <w:r>
-        <w:t>Formato breve</w:t>
+      <w:bookmarkStart w:id="51" w:name="_Toc57899269"/>
+      <w:r>
+        <w:t>Formato completo</w:t>
       </w:r>
       <w:bookmarkEnd w:id="51"/>
-    </w:p>
-    <w:p>
-      <w:r>
-        <w:t>O freelancer inicia o processo de candidatura a uma tarefa. O sistema pede para introduzir os dados necessários. O freelancer insere os dados pedidos. O sistema valida e mostra os dados, pedindo confirmação. O freelancer confirma os dados. O sistema regista a candidatura e a tarefa passa para o estado “candidatada”.</w:t>
-      </w:r>
-    </w:p>
-    <w:p>
-      <w:pPr>
-        <w:pStyle w:val="Ttulo3"/>
-      </w:pPr>
-      <w:bookmarkStart w:id="52" w:name="_Toc57819749"/>
-      <w:r>
-        <w:t>Formato completo</w:t>
-      </w:r>
-      <w:bookmarkEnd w:id="52"/>
     </w:p>
     <w:p>
       <w:pPr>
@@ -13501,12 +13360,12 @@
       <w:pPr>
         <w:pStyle w:val="Ttulo3"/>
       </w:pPr>
-      <w:bookmarkStart w:id="53" w:name="_Toc57819750"/>
+      <w:bookmarkStart w:id="52" w:name="_Toc57899270"/>
       <w:r>
         <w:lastRenderedPageBreak/>
         <w:t>SSD</w:t>
       </w:r>
-      <w:bookmarkEnd w:id="53"/>
+      <w:bookmarkEnd w:id="52"/>
     </w:p>
     <w:p>
       <w:r>
@@ -13529,7 +13388,7 @@
                     <pic:cNvPicPr/>
                   </pic:nvPicPr>
                   <pic:blipFill>
-                    <a:blip r:embed="rId24" cstate="print">
+                    <a:blip r:embed="rId23" cstate="print">
                       <a:extLst>
                         <a:ext uri="{28A0092B-C50C-407E-A947-70E740481C1C}">
                           <a14:useLocalDpi xmlns:a14="http://schemas.microsoft.com/office/drawing/2010/main" val="0"/>
@@ -13561,36 +13420,36 @@
       <w:pPr>
         <w:pStyle w:val="Ttulo2"/>
       </w:pPr>
-      <w:bookmarkStart w:id="54" w:name="_Toc57819751"/>
+      <w:bookmarkStart w:id="53" w:name="_Toc57899271"/>
       <w:r>
         <w:t>Adjudicar tarefa</w:t>
       </w:r>
+      <w:bookmarkEnd w:id="53"/>
+    </w:p>
+    <w:p>
+      <w:pPr>
+        <w:pStyle w:val="Ttulo3"/>
+      </w:pPr>
+      <w:bookmarkStart w:id="54" w:name="_Toc57899272"/>
+      <w:r>
+        <w:t>Formato breve</w:t>
+      </w:r>
       <w:bookmarkEnd w:id="54"/>
     </w:p>
     <w:p>
+      <w:r>
+        <w:t>O gestor inicia o processo de adjudicação de uma tarefa. O sistema mostra a lista de candidaturas efetuadas à respetiva tarefa. O gestor escolhe uma das candidaturas. O sistema solicita os dados necessários. O gestor insere os dados solicitados. O sistema valida e mostra os dados, pedindo confirmação. O gestor confirma os dados. O sistema informa o freelancer e o colaborador que submeteu a tarefa e altera o estado da tarefa para “em curso”.</w:t>
+      </w:r>
+    </w:p>
+    <w:p>
       <w:pPr>
         <w:pStyle w:val="Ttulo3"/>
       </w:pPr>
-      <w:bookmarkStart w:id="55" w:name="_Toc57819752"/>
-      <w:r>
-        <w:t>Formato breve</w:t>
+      <w:bookmarkStart w:id="55" w:name="_Toc57899273"/>
+      <w:r>
+        <w:t>Formato completo</w:t>
       </w:r>
       <w:bookmarkEnd w:id="55"/>
-    </w:p>
-    <w:p>
-      <w:r>
-        <w:t>O gestor inicia o processo de adjudicação de uma tarefa. O sistema mostra a lista de candidaturas efetuadas à respetiva tarefa. O gestor escolhe uma das candidaturas. O sistema solicita os dados necessários. O gestor insere os dados solicitados. O sistema valida e mostra os dados, pedindo confirmação. O gestor confirma os dados. O sistema informa o freelancer e o colaborador que submeteu a tarefa e altera o estado da tarefa para “em curso”.</w:t>
-      </w:r>
-    </w:p>
-    <w:p>
-      <w:pPr>
-        <w:pStyle w:val="Ttulo3"/>
-      </w:pPr>
-      <w:bookmarkStart w:id="56" w:name="_Toc57819753"/>
-      <w:r>
-        <w:t>Formato completo</w:t>
-      </w:r>
-      <w:bookmarkEnd w:id="56"/>
     </w:p>
     <w:p>
       <w:pPr>
@@ -14266,12 +14125,12 @@
       <w:pPr>
         <w:pStyle w:val="Ttulo3"/>
       </w:pPr>
-      <w:bookmarkStart w:id="57" w:name="_Toc57819754"/>
+      <w:bookmarkStart w:id="56" w:name="_Toc57899274"/>
       <w:r>
         <w:lastRenderedPageBreak/>
         <w:t>SSD</w:t>
       </w:r>
-      <w:bookmarkEnd w:id="57"/>
+      <w:bookmarkEnd w:id="56"/>
     </w:p>
     <w:p>
       <w:r>
@@ -14302,7 +14161,7 @@
                     <pic:cNvPicPr/>
                   </pic:nvPicPr>
                   <pic:blipFill>
-                    <a:blip r:embed="rId25" cstate="print">
+                    <a:blip r:embed="rId24" cstate="print">
                       <a:extLst>
                         <a:ext uri="{28A0092B-C50C-407E-A947-70E740481C1C}">
                           <a14:useLocalDpi xmlns:a14="http://schemas.microsoft.com/office/drawing/2010/main" val="0"/>
@@ -14336,40 +14195,40 @@
       <w:pPr>
         <w:pStyle w:val="Ttulo2"/>
       </w:pPr>
-      <w:bookmarkStart w:id="58" w:name="_Toc57819755"/>
+      <w:bookmarkStart w:id="57" w:name="_Toc57899275"/>
       <w:r>
         <w:t>Registar fim de tarefa</w:t>
       </w:r>
+      <w:bookmarkEnd w:id="57"/>
+    </w:p>
+    <w:p>
+      <w:pPr>
+        <w:pStyle w:val="Ttulo3"/>
+      </w:pPr>
+      <w:bookmarkStart w:id="58" w:name="_Toc56608542"/>
+      <w:bookmarkStart w:id="59" w:name="_Toc57899276"/>
+      <w:r>
+        <w:t>Formato breve</w:t>
+      </w:r>
       <w:bookmarkEnd w:id="58"/>
+      <w:bookmarkEnd w:id="59"/>
+    </w:p>
+    <w:p>
+      <w:r>
+        <w:t>O colaborador da organização inicia o processo de registo de fim de tarefa. O sistema solicita os dados necessários. O colaborador insere os dados solicitados. O sistema valida e mostra os dados, pedindo confirmação. O colaborador confirma os dados. O sistema regista o fim da tarefa e altera o seu estado para “terminada”.</w:t>
+      </w:r>
     </w:p>
     <w:p>
       <w:pPr>
         <w:pStyle w:val="Ttulo3"/>
       </w:pPr>
-      <w:bookmarkStart w:id="59" w:name="_Toc56608542"/>
-      <w:bookmarkStart w:id="60" w:name="_Toc57819756"/>
-      <w:r>
-        <w:t>Formato breve</w:t>
-      </w:r>
-      <w:bookmarkEnd w:id="59"/>
+      <w:bookmarkStart w:id="60" w:name="_Toc56608543"/>
+      <w:bookmarkStart w:id="61" w:name="_Toc57899277"/>
+      <w:r>
+        <w:t>Formato completo</w:t>
+      </w:r>
       <w:bookmarkEnd w:id="60"/>
-    </w:p>
-    <w:p>
-      <w:r>
-        <w:t>O colaborador da organização inicia o processo de registo de fim de tarefa. O sistema solicita os dados necessários. O colaborador insere os dados solicitados. O sistema valida e mostra os dados, pedindo confirmação. O colaborador confirma os dados. O sistema regista o fim da tarefa e altera o seu estado para “terminada”.</w:t>
-      </w:r>
-    </w:p>
-    <w:p>
-      <w:pPr>
-        <w:pStyle w:val="Ttulo3"/>
-      </w:pPr>
-      <w:bookmarkStart w:id="61" w:name="_Toc56608543"/>
-      <w:bookmarkStart w:id="62" w:name="_Toc57819757"/>
-      <w:r>
-        <w:t>Formato completo</w:t>
-      </w:r>
       <w:bookmarkEnd w:id="61"/>
-      <w:bookmarkEnd w:id="62"/>
     </w:p>
     <w:p>
       <w:pPr>
@@ -14949,11 +14808,11 @@
       <w:pPr>
         <w:pStyle w:val="Ttulo3"/>
       </w:pPr>
-      <w:bookmarkStart w:id="63" w:name="_Toc57819758"/>
+      <w:bookmarkStart w:id="62" w:name="_Toc57899278"/>
       <w:r>
         <w:t>SSD</w:t>
       </w:r>
-      <w:bookmarkEnd w:id="63"/>
+      <w:bookmarkEnd w:id="62"/>
     </w:p>
     <w:p>
       <w:r>
@@ -14976,7 +14835,7 @@
                     <pic:cNvPicPr/>
                   </pic:nvPicPr>
                   <pic:blipFill>
-                    <a:blip r:embed="rId26" cstate="print">
+                    <a:blip r:embed="rId25" cstate="print">
                       <a:extLst>
                         <a:ext uri="{28A0092B-C50C-407E-A947-70E740481C1C}">
                           <a14:useLocalDpi xmlns:a14="http://schemas.microsoft.com/office/drawing/2010/main" val="0"/>
@@ -15007,37 +14866,37 @@
       <w:pPr>
         <w:pStyle w:val="Ttulo2"/>
       </w:pPr>
-      <w:bookmarkStart w:id="64" w:name="_Toc57819759"/>
+      <w:bookmarkStart w:id="63" w:name="_Toc57899279"/>
       <w:r>
         <w:lastRenderedPageBreak/>
         <w:t>Alterar tarefa</w:t>
       </w:r>
+      <w:bookmarkEnd w:id="63"/>
+    </w:p>
+    <w:p>
+      <w:pPr>
+        <w:pStyle w:val="Ttulo3"/>
+      </w:pPr>
+      <w:bookmarkStart w:id="64" w:name="_Toc57899280"/>
+      <w:r>
+        <w:t>Formato breve</w:t>
+      </w:r>
       <w:bookmarkEnd w:id="64"/>
     </w:p>
     <w:p>
+      <w:r>
+        <w:t>O colaborador inicia o processo de alterar tarefa. O sistema apresenta as opções ao colaborador. O colaborador seleciona uma das opções. O sistema solicita os dados necessários. O colaborador insere os dados necessários. O sistema valida e mostra os dados, pedindo confirmação. O colaborador confirma os dados. O sistema altera a tarefa para “suspensa”, “cancelada” ou “em curso”, de acordo com a opção tomada.</w:t>
+      </w:r>
+    </w:p>
+    <w:p>
       <w:pPr>
         <w:pStyle w:val="Ttulo3"/>
       </w:pPr>
-      <w:bookmarkStart w:id="65" w:name="_Toc57819760"/>
-      <w:r>
-        <w:t>Formato breve</w:t>
+      <w:bookmarkStart w:id="65" w:name="_Toc57899281"/>
+      <w:r>
+        <w:t>Formato completo</w:t>
       </w:r>
       <w:bookmarkEnd w:id="65"/>
-    </w:p>
-    <w:p>
-      <w:r>
-        <w:t>O colaborador inicia o processo de alterar tarefa. O sistema apresenta as opções ao colaborador. O colaborador seleciona uma das opções. O sistema solicita os dados necessários. O colaborador insere os dados necessários. O sistema valida e mostra os dados, pedindo confirmação. O colaborador confirma os dados. O sistema altera a tarefa para “suspensa”, “cancelada” ou “em curso”, de acordo com a opção tomada.</w:t>
-      </w:r>
-    </w:p>
-    <w:p>
-      <w:pPr>
-        <w:pStyle w:val="Ttulo3"/>
-      </w:pPr>
-      <w:bookmarkStart w:id="66" w:name="_Toc57819761"/>
-      <w:r>
-        <w:t>Formato completo</w:t>
-      </w:r>
-      <w:bookmarkEnd w:id="66"/>
     </w:p>
     <w:p>
       <w:pPr>
@@ -15619,13 +15478,13 @@
       <w:pPr>
         <w:pStyle w:val="Ttulo3"/>
       </w:pPr>
-      <w:bookmarkStart w:id="67" w:name="_Toc56608544"/>
-      <w:bookmarkStart w:id="68" w:name="_Toc57819762"/>
+      <w:bookmarkStart w:id="66" w:name="_Toc56608544"/>
+      <w:bookmarkStart w:id="67" w:name="_Toc57899282"/>
       <w:r>
         <w:t>SSD</w:t>
       </w:r>
+      <w:bookmarkEnd w:id="66"/>
       <w:bookmarkEnd w:id="67"/>
-      <w:bookmarkEnd w:id="68"/>
     </w:p>
     <w:p>
       <w:r>
@@ -15648,7 +15507,7 @@
                     <pic:cNvPicPr/>
                   </pic:nvPicPr>
                   <pic:blipFill>
-                    <a:blip r:embed="rId27" cstate="print">
+                    <a:blip r:embed="rId26" cstate="print">
                       <a:extLst>
                         <a:ext uri="{28A0092B-C50C-407E-A947-70E740481C1C}">
                           <a14:useLocalDpi xmlns:a14="http://schemas.microsoft.com/office/drawing/2010/main" val="0"/>
@@ -15679,153 +15538,153 @@
       <w:pPr>
         <w:pStyle w:val="Ttulo1"/>
       </w:pPr>
-      <w:bookmarkStart w:id="69" w:name="_Toc57819763"/>
+      <w:bookmarkStart w:id="68" w:name="_Toc57899283"/>
       <w:r>
         <w:t>Identificação de conceitos</w:t>
       </w:r>
+      <w:bookmarkEnd w:id="68"/>
+    </w:p>
+    <w:p>
+      <w:pPr>
+        <w:pStyle w:val="PargrafodaLista"/>
+        <w:numPr>
+          <w:ilvl w:val="0"/>
+          <w:numId w:val="12"/>
+        </w:numPr>
+      </w:pPr>
+      <w:r>
+        <w:t>Organização</w:t>
+      </w:r>
+    </w:p>
+    <w:p>
+      <w:pPr>
+        <w:pStyle w:val="PargrafodaLista"/>
+        <w:numPr>
+          <w:ilvl w:val="0"/>
+          <w:numId w:val="12"/>
+        </w:numPr>
+      </w:pPr>
+      <w:r>
+        <w:t>Freelancer</w:t>
+      </w:r>
+    </w:p>
+    <w:p>
+      <w:pPr>
+        <w:pStyle w:val="PargrafodaLista"/>
+        <w:numPr>
+          <w:ilvl w:val="0"/>
+          <w:numId w:val="12"/>
+        </w:numPr>
+      </w:pPr>
+      <w:r>
+        <w:t>Tarefa</w:t>
+      </w:r>
+    </w:p>
+    <w:p>
+      <w:pPr>
+        <w:pStyle w:val="PargrafodaLista"/>
+        <w:numPr>
+          <w:ilvl w:val="0"/>
+          <w:numId w:val="12"/>
+        </w:numPr>
+      </w:pPr>
+      <w:r>
+        <w:t>Administrativo</w:t>
+      </w:r>
+    </w:p>
+    <w:p>
+      <w:pPr>
+        <w:pStyle w:val="PargrafodaLista"/>
+        <w:numPr>
+          <w:ilvl w:val="0"/>
+          <w:numId w:val="12"/>
+        </w:numPr>
+      </w:pPr>
+      <w:r>
+        <w:t>Área de atividade</w:t>
+      </w:r>
+    </w:p>
+    <w:p>
+      <w:pPr>
+        <w:pStyle w:val="PargrafodaLista"/>
+        <w:numPr>
+          <w:ilvl w:val="0"/>
+          <w:numId w:val="12"/>
+        </w:numPr>
+      </w:pPr>
+      <w:r>
+        <w:t>Categoria de tarefa</w:t>
+      </w:r>
+    </w:p>
+    <w:p>
+      <w:pPr>
+        <w:pStyle w:val="PargrafodaLista"/>
+        <w:numPr>
+          <w:ilvl w:val="0"/>
+          <w:numId w:val="12"/>
+        </w:numPr>
+      </w:pPr>
+      <w:r>
+        <w:t>Competência técnica</w:t>
+      </w:r>
+    </w:p>
+    <w:p>
+      <w:pPr>
+        <w:pStyle w:val="PargrafodaLista"/>
+        <w:numPr>
+          <w:ilvl w:val="0"/>
+          <w:numId w:val="12"/>
+        </w:numPr>
+      </w:pPr>
+      <w:r>
+        <w:t>Colaborador</w:t>
+      </w:r>
+    </w:p>
+    <w:p>
+      <w:pPr>
+        <w:pStyle w:val="PargrafodaLista"/>
+        <w:numPr>
+          <w:ilvl w:val="0"/>
+          <w:numId w:val="12"/>
+        </w:numPr>
+      </w:pPr>
+      <w:r>
+        <w:t>Endereço postal</w:t>
+      </w:r>
+    </w:p>
+    <w:p>
+      <w:pPr>
+        <w:pStyle w:val="PargrafodaLista"/>
+        <w:numPr>
+          <w:ilvl w:val="0"/>
+          <w:numId w:val="12"/>
+        </w:numPr>
+      </w:pPr>
+      <w:r>
+        <w:t>Utilizador</w:t>
+      </w:r>
+    </w:p>
+    <w:p>
+      <w:pPr>
+        <w:pStyle w:val="PargrafodaLista"/>
+        <w:numPr>
+          <w:ilvl w:val="0"/>
+          <w:numId w:val="12"/>
+        </w:numPr>
+      </w:pPr>
+      <w:r>
+        <w:t>Candidatura</w:t>
+      </w:r>
+    </w:p>
+    <w:p>
+      <w:pPr>
+        <w:pStyle w:val="Ttulo1"/>
+      </w:pPr>
+      <w:bookmarkStart w:id="69" w:name="_Toc57899284"/>
+      <w:r>
+        <w:t>Classes conceptuais candidatas</w:t>
+      </w:r>
       <w:bookmarkEnd w:id="69"/>
-    </w:p>
-    <w:p>
-      <w:pPr>
-        <w:pStyle w:val="PargrafodaLista"/>
-        <w:numPr>
-          <w:ilvl w:val="0"/>
-          <w:numId w:val="12"/>
-        </w:numPr>
-      </w:pPr>
-      <w:r>
-        <w:t>Organização</w:t>
-      </w:r>
-    </w:p>
-    <w:p>
-      <w:pPr>
-        <w:pStyle w:val="PargrafodaLista"/>
-        <w:numPr>
-          <w:ilvl w:val="0"/>
-          <w:numId w:val="12"/>
-        </w:numPr>
-      </w:pPr>
-      <w:r>
-        <w:t>Freelancer</w:t>
-      </w:r>
-    </w:p>
-    <w:p>
-      <w:pPr>
-        <w:pStyle w:val="PargrafodaLista"/>
-        <w:numPr>
-          <w:ilvl w:val="0"/>
-          <w:numId w:val="12"/>
-        </w:numPr>
-      </w:pPr>
-      <w:r>
-        <w:t>Tarefa</w:t>
-      </w:r>
-    </w:p>
-    <w:p>
-      <w:pPr>
-        <w:pStyle w:val="PargrafodaLista"/>
-        <w:numPr>
-          <w:ilvl w:val="0"/>
-          <w:numId w:val="12"/>
-        </w:numPr>
-      </w:pPr>
-      <w:r>
-        <w:t>Administrativo</w:t>
-      </w:r>
-    </w:p>
-    <w:p>
-      <w:pPr>
-        <w:pStyle w:val="PargrafodaLista"/>
-        <w:numPr>
-          <w:ilvl w:val="0"/>
-          <w:numId w:val="12"/>
-        </w:numPr>
-      </w:pPr>
-      <w:r>
-        <w:t>Área de atividade</w:t>
-      </w:r>
-    </w:p>
-    <w:p>
-      <w:pPr>
-        <w:pStyle w:val="PargrafodaLista"/>
-        <w:numPr>
-          <w:ilvl w:val="0"/>
-          <w:numId w:val="12"/>
-        </w:numPr>
-      </w:pPr>
-      <w:r>
-        <w:t>Categoria de tarefa</w:t>
-      </w:r>
-    </w:p>
-    <w:p>
-      <w:pPr>
-        <w:pStyle w:val="PargrafodaLista"/>
-        <w:numPr>
-          <w:ilvl w:val="0"/>
-          <w:numId w:val="12"/>
-        </w:numPr>
-      </w:pPr>
-      <w:r>
-        <w:t>Competência técnica</w:t>
-      </w:r>
-    </w:p>
-    <w:p>
-      <w:pPr>
-        <w:pStyle w:val="PargrafodaLista"/>
-        <w:numPr>
-          <w:ilvl w:val="0"/>
-          <w:numId w:val="12"/>
-        </w:numPr>
-      </w:pPr>
-      <w:r>
-        <w:t>Colaborador</w:t>
-      </w:r>
-    </w:p>
-    <w:p>
-      <w:pPr>
-        <w:pStyle w:val="PargrafodaLista"/>
-        <w:numPr>
-          <w:ilvl w:val="0"/>
-          <w:numId w:val="12"/>
-        </w:numPr>
-      </w:pPr>
-      <w:r>
-        <w:t>Endereço postal</w:t>
-      </w:r>
-    </w:p>
-    <w:p>
-      <w:pPr>
-        <w:pStyle w:val="PargrafodaLista"/>
-        <w:numPr>
-          <w:ilvl w:val="0"/>
-          <w:numId w:val="12"/>
-        </w:numPr>
-      </w:pPr>
-      <w:r>
-        <w:t>Utilizador</w:t>
-      </w:r>
-    </w:p>
-    <w:p>
-      <w:pPr>
-        <w:pStyle w:val="PargrafodaLista"/>
-        <w:numPr>
-          <w:ilvl w:val="0"/>
-          <w:numId w:val="12"/>
-        </w:numPr>
-      </w:pPr>
-      <w:r>
-        <w:t>Candidatura</w:t>
-      </w:r>
-    </w:p>
-    <w:p>
-      <w:pPr>
-        <w:pStyle w:val="Ttulo1"/>
-      </w:pPr>
-      <w:bookmarkStart w:id="70" w:name="_Toc57819764"/>
-      <w:r>
-        <w:t>Classes conceptuais candidatas</w:t>
-      </w:r>
-      <w:bookmarkEnd w:id="70"/>
     </w:p>
     <w:p/>
     <w:tbl>
@@ -16188,14 +16047,14 @@
       <w:pPr>
         <w:pStyle w:val="Ttulo1"/>
       </w:pPr>
-      <w:bookmarkStart w:id="71" w:name="_Toc57819765"/>
+      <w:bookmarkStart w:id="70" w:name="_Toc57899285"/>
       <w:r>
         <w:t>Tabela de associações</w:t>
       </w:r>
       <w:r>
         <w:t xml:space="preserve"> candidatas</w:t>
       </w:r>
-      <w:bookmarkEnd w:id="71"/>
+      <w:bookmarkEnd w:id="70"/>
     </w:p>
     <w:p/>
     <w:tbl>
@@ -17429,17 +17288,14 @@
       <w:pPr>
         <w:pStyle w:val="Ttulo1"/>
       </w:pPr>
-      <w:bookmarkStart w:id="72" w:name="_Toc57819766"/>
+      <w:bookmarkStart w:id="71" w:name="_Toc57899286"/>
       <w:r>
         <w:t>Modelo de domínio</w:t>
       </w:r>
-      <w:bookmarkEnd w:id="72"/>
-    </w:p>
-    <w:p>
-      <w:pPr>
-        <w:pStyle w:val="Ttulo1"/>
-      </w:pPr>
-      <w:bookmarkStart w:id="73" w:name="_Toc57819767"/>
+      <w:bookmarkEnd w:id="71"/>
+    </w:p>
+    <w:p/>
+    <w:p>
       <w:r>
         <w:rPr>
           <w:noProof/>
@@ -17460,7 +17316,7 @@
                     <pic:cNvPicPr/>
                   </pic:nvPicPr>
                   <pic:blipFill>
-                    <a:blip r:embed="rId5" cstate="print">
+                    <a:blip r:embed="rId27" cstate="print">
                       <a:extLst>
                         <a:ext uri="{28A0092B-C50C-407E-A947-70E740481C1C}">
                           <a14:useLocalDpi xmlns:a14="http://schemas.microsoft.com/office/drawing/2010/main" val="0"/>
@@ -17486,7 +17342,6 @@
           </wp:inline>
         </w:drawing>
       </w:r>
-      <w:bookmarkEnd w:id="73"/>
       <w:r>
         <w:t xml:space="preserve">  </w:t>
       </w:r>
@@ -17495,11 +17350,11 @@
       <w:pPr>
         <w:pStyle w:val="Ttulo1"/>
       </w:pPr>
-      <w:bookmarkStart w:id="74" w:name="_Toc57819768"/>
+      <w:bookmarkStart w:id="72" w:name="_Toc57899287"/>
       <w:r>
         <w:t>Diagrama de estado da tarefa</w:t>
       </w:r>
-      <w:bookmarkEnd w:id="74"/>
+      <w:bookmarkEnd w:id="72"/>
     </w:p>
     <w:p/>
     <w:p>

</xml_diff>